<commit_message>
actualización de los atefactos de diseño
</commit_message>
<xml_diff>
--- a/documentacion/artefactos.docx
+++ b/documentacion/artefactos.docx
@@ -14,6 +14,7 @@
           <w:docPartUnique/>
         </w:docPartObj>
       </w:sdtPr>
+      <w:sdtEndPr/>
       <w:sdtContent>
         <w:p>
           <w:pPr>
@@ -113,6 +114,7 @@
                                     <w:dataBinding w:prefixMappings="xmlns:ns0='http://purl.org/dc/elements/1.1/' xmlns:ns1='http://schemas.openxmlformats.org/package/2006/metadata/core-properties' " w:xpath="/ns1:coreProperties[1]/ns0:title[1]" w:storeItemID="{6C3C8BC8-F283-45AE-878A-BAB7291924A1}"/>
                                     <w:text/>
                                   </w:sdtPr>
+                                  <w:sdtEndPr/>
                                   <w:sdtContent>
                                     <w:p>
                                       <w:pPr>
@@ -150,6 +152,7 @@
                                     <w:dataBinding w:prefixMappings="xmlns:ns0='http://purl.org/dc/elements/1.1/' xmlns:ns1='http://schemas.openxmlformats.org/package/2006/metadata/core-properties' " w:xpath="/ns1:coreProperties[1]/ns0:subject[1]" w:storeItemID="{6C3C8BC8-F283-45AE-878A-BAB7291924A1}"/>
                                     <w:text/>
                                   </w:sdtPr>
+                                  <w:sdtEndPr/>
                                   <w:sdtContent>
                                     <w:p>
                                       <w:pPr>
@@ -270,6 +273,7 @@
                                     <w:dataBinding w:prefixMappings="xmlns:ns0='http://purl.org/dc/elements/1.1/' xmlns:ns1='http://schemas.openxmlformats.org/package/2006/metadata/core-properties' " w:xpath="/ns1:coreProperties[1]/ns0:creator[1]" w:storeItemID="{6C3C8BC8-F283-45AE-878A-BAB7291924A1}"/>
                                     <w:text/>
                                   </w:sdtPr>
+                                  <w:sdtEndPr/>
                                   <w:sdtContent>
                                     <w:p>
                                       <w:pPr>
@@ -314,6 +318,7 @@
                                       <w:dataBinding w:prefixMappings="xmlns:ns0='http://schemas.openxmlformats.org/officeDocument/2006/extended-properties' " w:xpath="/ns0:Properties[1]/ns0:Company[1]" w:storeItemID="{6668398D-A668-4E3E-A5EB-62B293D839F1}"/>
                                       <w:text/>
                                     </w:sdtPr>
+                                    <w:sdtEndPr/>
                                     <w:sdtContent>
                                       <w:r>
                                         <w:rPr>
@@ -348,6 +353,7 @@
                                       <w:dataBinding w:prefixMappings="xmlns:ns0='http://schemas.microsoft.com/office/2006/coverPageProps' " w:xpath="/ns0:CoverPageProperties[1]/ns0:CompanyAddress[1]" w:storeItemID="{55AF091B-3C7A-41E3-B477-F2FDAA23CFDA}"/>
                                       <w:text/>
                                     </w:sdtPr>
+                                    <w:sdtEndPr/>
                                     <w:sdtContent>
                                       <w:r>
                                         <w:rPr>
@@ -401,6 +407,7 @@
                               <w:dataBinding w:prefixMappings="xmlns:ns0='http://purl.org/dc/elements/1.1/' xmlns:ns1='http://schemas.openxmlformats.org/package/2006/metadata/core-properties' " w:xpath="/ns1:coreProperties[1]/ns0:title[1]" w:storeItemID="{6C3C8BC8-F283-45AE-878A-BAB7291924A1}"/>
                               <w:text/>
                             </w:sdtPr>
+                            <w:sdtEndPr/>
                             <w:sdtContent>
                               <w:p>
                                 <w:pPr>
@@ -438,6 +445,7 @@
                               <w:dataBinding w:prefixMappings="xmlns:ns0='http://purl.org/dc/elements/1.1/' xmlns:ns1='http://schemas.openxmlformats.org/package/2006/metadata/core-properties' " w:xpath="/ns1:coreProperties[1]/ns0:subject[1]" w:storeItemID="{6C3C8BC8-F283-45AE-878A-BAB7291924A1}"/>
                               <w:text/>
                             </w:sdtPr>
+                            <w:sdtEndPr/>
                             <w:sdtContent>
                               <w:p>
                                 <w:pPr>
@@ -483,6 +491,7 @@
                               <w:dataBinding w:prefixMappings="xmlns:ns0='http://purl.org/dc/elements/1.1/' xmlns:ns1='http://schemas.openxmlformats.org/package/2006/metadata/core-properties' " w:xpath="/ns1:coreProperties[1]/ns0:creator[1]" w:storeItemID="{6C3C8BC8-F283-45AE-878A-BAB7291924A1}"/>
                               <w:text/>
                             </w:sdtPr>
+                            <w:sdtEndPr/>
                             <w:sdtContent>
                               <w:p>
                                 <w:pPr>
@@ -527,6 +536,7 @@
                                 <w:dataBinding w:prefixMappings="xmlns:ns0='http://schemas.openxmlformats.org/officeDocument/2006/extended-properties' " w:xpath="/ns0:Properties[1]/ns0:Company[1]" w:storeItemID="{6668398D-A668-4E3E-A5EB-62B293D839F1}"/>
                                 <w:text/>
                               </w:sdtPr>
+                              <w:sdtEndPr/>
                               <w:sdtContent>
                                 <w:r>
                                   <w:rPr>
@@ -561,6 +571,7 @@
                                 <w:dataBinding w:prefixMappings="xmlns:ns0='http://schemas.microsoft.com/office/2006/coverPageProps' " w:xpath="/ns0:CoverPageProperties[1]/ns0:CompanyAddress[1]" w:storeItemID="{55AF091B-3C7A-41E3-B477-F2FDAA23CFDA}"/>
                                 <w:text/>
                               </w:sdtPr>
+                              <w:sdtEndPr/>
                               <w:sdtContent>
                                 <w:r>
                                   <w:rPr>
@@ -651,13 +662,13 @@
         </w:rPr>
         <w:fldChar w:fldCharType="separate"/>
       </w:r>
-      <w:hyperlink w:anchor="_Toc53613486" w:history="1">
+      <w:hyperlink w:anchor="_Toc57232740" w:history="1">
         <w:r>
           <w:rPr>
             <w:rStyle w:val="Hipervnculo"/>
             <w:noProof/>
           </w:rPr>
-          <w:t>Diagrama de casos de uso</w:t>
+          <w:t>Introducción</w:t>
         </w:r>
         <w:r>
           <w:rPr>
@@ -678,7 +689,7 @@
             <w:noProof/>
             <w:webHidden/>
           </w:rPr>
-          <w:instrText xml:space="preserve"> PAGEREF _Toc53613486 \h </w:instrText>
+          <w:instrText xml:space="preserve"> PAGEREF _Toc57232740 \h </w:instrText>
         </w:r>
         <w:r>
           <w:rPr>
@@ -727,13 +738,13 @@
           <w:lang w:eastAsia="es-MX"/>
         </w:rPr>
       </w:pPr>
-      <w:hyperlink w:anchor="_Toc53613487" w:history="1">
+      <w:hyperlink w:anchor="_Toc57232741" w:history="1">
         <w:r>
           <w:rPr>
             <w:rStyle w:val="Hipervnculo"/>
             <w:noProof/>
           </w:rPr>
-          <w:t>Descripciones de casos de uso</w:t>
+          <w:t>Diagrama de casos de uso</w:t>
         </w:r>
         <w:r>
           <w:rPr>
@@ -754,7 +765,7 @@
             <w:noProof/>
             <w:webHidden/>
           </w:rPr>
-          <w:instrText xml:space="preserve"> PAGEREF _Toc53613487 \h </w:instrText>
+          <w:instrText xml:space="preserve"> PAGEREF _Toc57232741 \h </w:instrText>
         </w:r>
         <w:r>
           <w:rPr>
@@ -803,7 +814,83 @@
           <w:lang w:eastAsia="es-MX"/>
         </w:rPr>
       </w:pPr>
-      <w:hyperlink w:anchor="_Toc53613488" w:history="1">
+      <w:hyperlink w:anchor="_Toc57232742" w:history="1">
+        <w:r>
+          <w:rPr>
+            <w:rStyle w:val="Hipervnculo"/>
+            <w:noProof/>
+          </w:rPr>
+          <w:t>Descripciones de casos de uso</w:t>
+        </w:r>
+        <w:r>
+          <w:rPr>
+            <w:noProof/>
+            <w:webHidden/>
+          </w:rPr>
+          <w:tab/>
+        </w:r>
+        <w:r>
+          <w:rPr>
+            <w:noProof/>
+            <w:webHidden/>
+          </w:rPr>
+          <w:fldChar w:fldCharType="begin"/>
+        </w:r>
+        <w:r>
+          <w:rPr>
+            <w:noProof/>
+            <w:webHidden/>
+          </w:rPr>
+          <w:instrText xml:space="preserve"> PAGEREF _Toc57232742 \h </w:instrText>
+        </w:r>
+        <w:r>
+          <w:rPr>
+            <w:noProof/>
+            <w:webHidden/>
+          </w:rPr>
+        </w:r>
+        <w:r>
+          <w:rPr>
+            <w:noProof/>
+            <w:webHidden/>
+          </w:rPr>
+          <w:fldChar w:fldCharType="separate"/>
+        </w:r>
+        <w:r>
+          <w:rPr>
+            <w:noProof/>
+            <w:webHidden/>
+          </w:rPr>
+          <w:t>5</w:t>
+        </w:r>
+        <w:r>
+          <w:rPr>
+            <w:noProof/>
+            <w:webHidden/>
+          </w:rPr>
+          <w:fldChar w:fldCharType="end"/>
+        </w:r>
+      </w:hyperlink>
+    </w:p>
+    <w:p>
+      <w:pPr>
+        <w:pStyle w:val="TDC1"/>
+        <w:tabs>
+          <w:tab w:val="right" w:leader="underscore" w:pos="8828"/>
+        </w:tabs>
+        <w:rPr>
+          <w:rFonts w:eastAsiaTheme="minorEastAsia" w:cstheme="minorBidi"/>
+          <w:b w:val="0"/>
+          <w:bCs w:val="0"/>
+          <w:i w:val="0"/>
+          <w:iCs w:val="0"/>
+          <w:noProof/>
+          <w:sz w:val="22"/>
+          <w:szCs w:val="22"/>
+          <w:lang w:eastAsia="es-MX"/>
+        </w:rPr>
+      </w:pPr>
+      <w:hyperlink w:anchor="_Toc57232743" w:history="1">
         <w:r>
           <w:rPr>
             <w:rStyle w:val="Hipervnculo"/>
@@ -830,83 +917,7 @@
             <w:noProof/>
             <w:webHidden/>
           </w:rPr>
-          <w:instrText xml:space="preserve"> PAGEREF _Toc53613488 \h </w:instrText>
-        </w:r>
-        <w:r>
-          <w:rPr>
-            <w:noProof/>
-            <w:webHidden/>
-          </w:rPr>
-        </w:r>
-        <w:r>
-          <w:rPr>
-            <w:noProof/>
-            <w:webHidden/>
-          </w:rPr>
-          <w:fldChar w:fldCharType="separate"/>
-        </w:r>
-        <w:r>
-          <w:rPr>
-            <w:noProof/>
-            <w:webHidden/>
-          </w:rPr>
-          <w:t>11</w:t>
-        </w:r>
-        <w:r>
-          <w:rPr>
-            <w:noProof/>
-            <w:webHidden/>
-          </w:rPr>
-          <w:fldChar w:fldCharType="end"/>
-        </w:r>
-      </w:hyperlink>
-    </w:p>
-    <w:p>
-      <w:pPr>
-        <w:pStyle w:val="TDC1"/>
-        <w:tabs>
-          <w:tab w:val="right" w:leader="underscore" w:pos="8828"/>
-        </w:tabs>
-        <w:rPr>
-          <w:rFonts w:eastAsiaTheme="minorEastAsia" w:cstheme="minorBidi"/>
-          <w:b w:val="0"/>
-          <w:bCs w:val="0"/>
-          <w:i w:val="0"/>
-          <w:iCs w:val="0"/>
-          <w:noProof/>
-          <w:sz w:val="22"/>
-          <w:szCs w:val="22"/>
-          <w:lang w:eastAsia="es-MX"/>
-        </w:rPr>
-      </w:pPr>
-      <w:hyperlink w:anchor="_Toc53613489" w:history="1">
-        <w:r>
-          <w:rPr>
-            <w:rStyle w:val="Hipervnculo"/>
-            <w:noProof/>
-          </w:rPr>
-          <w:t>Prototipos</w:t>
-        </w:r>
-        <w:r>
-          <w:rPr>
-            <w:noProof/>
-            <w:webHidden/>
-          </w:rPr>
-          <w:tab/>
-        </w:r>
-        <w:r>
-          <w:rPr>
-            <w:noProof/>
-            <w:webHidden/>
-          </w:rPr>
-          <w:fldChar w:fldCharType="begin"/>
-        </w:r>
-        <w:r>
-          <w:rPr>
-            <w:noProof/>
-            <w:webHidden/>
-          </w:rPr>
-          <w:instrText xml:space="preserve"> PAGEREF _Toc53613489 \h </w:instrText>
+          <w:instrText xml:space="preserve"> PAGEREF _Toc57232743 \h </w:instrText>
         </w:r>
         <w:r>
           <w:rPr>
@@ -939,6 +950,158 @@
     </w:p>
     <w:p>
       <w:pPr>
+        <w:pStyle w:val="TDC1"/>
+        <w:tabs>
+          <w:tab w:val="right" w:leader="underscore" w:pos="8828"/>
+        </w:tabs>
+        <w:rPr>
+          <w:rFonts w:eastAsiaTheme="minorEastAsia" w:cstheme="minorBidi"/>
+          <w:b w:val="0"/>
+          <w:bCs w:val="0"/>
+          <w:i w:val="0"/>
+          <w:iCs w:val="0"/>
+          <w:noProof/>
+          <w:sz w:val="22"/>
+          <w:szCs w:val="22"/>
+          <w:lang w:eastAsia="es-MX"/>
+        </w:rPr>
+      </w:pPr>
+      <w:hyperlink w:anchor="_Toc57232744" w:history="1">
+        <w:r>
+          <w:rPr>
+            <w:rStyle w:val="Hipervnculo"/>
+            <w:noProof/>
+          </w:rPr>
+          <w:t>Modelo de datos</w:t>
+        </w:r>
+        <w:r>
+          <w:rPr>
+            <w:noProof/>
+            <w:webHidden/>
+          </w:rPr>
+          <w:tab/>
+        </w:r>
+        <w:r>
+          <w:rPr>
+            <w:noProof/>
+            <w:webHidden/>
+          </w:rPr>
+          <w:fldChar w:fldCharType="begin"/>
+        </w:r>
+        <w:r>
+          <w:rPr>
+            <w:noProof/>
+            <w:webHidden/>
+          </w:rPr>
+          <w:instrText xml:space="preserve"> PAGEREF _Toc57232744 \h </w:instrText>
+        </w:r>
+        <w:r>
+          <w:rPr>
+            <w:noProof/>
+            <w:webHidden/>
+          </w:rPr>
+        </w:r>
+        <w:r>
+          <w:rPr>
+            <w:noProof/>
+            <w:webHidden/>
+          </w:rPr>
+          <w:fldChar w:fldCharType="separate"/>
+        </w:r>
+        <w:r>
+          <w:rPr>
+            <w:noProof/>
+            <w:webHidden/>
+          </w:rPr>
+          <w:t>13</w:t>
+        </w:r>
+        <w:r>
+          <w:rPr>
+            <w:noProof/>
+            <w:webHidden/>
+          </w:rPr>
+          <w:fldChar w:fldCharType="end"/>
+        </w:r>
+      </w:hyperlink>
+    </w:p>
+    <w:p>
+      <w:pPr>
+        <w:pStyle w:val="TDC1"/>
+        <w:tabs>
+          <w:tab w:val="right" w:leader="underscore" w:pos="8828"/>
+        </w:tabs>
+        <w:rPr>
+          <w:rFonts w:eastAsiaTheme="minorEastAsia" w:cstheme="minorBidi"/>
+          <w:b w:val="0"/>
+          <w:bCs w:val="0"/>
+          <w:i w:val="0"/>
+          <w:iCs w:val="0"/>
+          <w:noProof/>
+          <w:sz w:val="22"/>
+          <w:szCs w:val="22"/>
+          <w:lang w:eastAsia="es-MX"/>
+        </w:rPr>
+      </w:pPr>
+      <w:hyperlink w:anchor="_Toc57232745" w:history="1">
+        <w:r>
+          <w:rPr>
+            <w:rStyle w:val="Hipervnculo"/>
+            <w:noProof/>
+          </w:rPr>
+          <w:t>Prototipos</w:t>
+        </w:r>
+        <w:r>
+          <w:rPr>
+            <w:noProof/>
+            <w:webHidden/>
+          </w:rPr>
+          <w:tab/>
+        </w:r>
+        <w:r>
+          <w:rPr>
+            <w:noProof/>
+            <w:webHidden/>
+          </w:rPr>
+          <w:fldChar w:fldCharType="begin"/>
+        </w:r>
+        <w:r>
+          <w:rPr>
+            <w:noProof/>
+            <w:webHidden/>
+          </w:rPr>
+          <w:instrText xml:space="preserve"> PAGEREF _Toc57232745 \h </w:instrText>
+        </w:r>
+        <w:r>
+          <w:rPr>
+            <w:noProof/>
+            <w:webHidden/>
+          </w:rPr>
+        </w:r>
+        <w:r>
+          <w:rPr>
+            <w:noProof/>
+            <w:webHidden/>
+          </w:rPr>
+          <w:fldChar w:fldCharType="separate"/>
+        </w:r>
+        <w:r>
+          <w:rPr>
+            <w:noProof/>
+            <w:webHidden/>
+          </w:rPr>
+          <w:t>14</w:t>
+        </w:r>
+        <w:r>
+          <w:rPr>
+            <w:noProof/>
+            <w:webHidden/>
+          </w:rPr>
+          <w:fldChar w:fldCharType="end"/>
+        </w:r>
+      </w:hyperlink>
+    </w:p>
+    <w:p>
+      <w:pPr>
         <w:rPr>
           <w:b/>
           <w:bCs/>
@@ -985,7 +1148,100 @@
           <w:color w:val="auto"/>
         </w:rPr>
       </w:pPr>
-      <w:bookmarkStart w:id="0" w:name="_Toc53613486"/>
+      <w:bookmarkStart w:id="0" w:name="_Toc57232740"/>
+      <w:r>
+        <w:rPr>
+          <w:b/>
+          <w:bCs/>
+          <w:color w:val="auto"/>
+        </w:rPr>
+        <w:lastRenderedPageBreak/>
+        <w:t>Introducción</w:t>
+      </w:r>
+      <w:bookmarkEnd w:id="0"/>
+    </w:p>
+    <w:p>
+      <w:pPr>
+        <w:jc w:val="both"/>
+        <w:rPr>
+          <w:rFonts w:ascii="Arial" w:hAnsi="Arial" w:cs="Arial"/>
+          <w:sz w:val="24"/>
+          <w:szCs w:val="24"/>
+        </w:rPr>
+      </w:pPr>
+      <w:r>
+        <w:rPr>
+          <w:rFonts w:ascii="Arial" w:hAnsi="Arial" w:cs="Arial"/>
+          <w:sz w:val="24"/>
+          <w:szCs w:val="24"/>
+        </w:rPr>
+        <w:t>El presente documento tiene como propósito mostrar los principales artefactos de diseño para el Juego UNO. Como primer punto se encuentra el diagrama de casos de uso, donde se muestran los casos de uso más representativos que fueron identificados.</w:t>
+      </w:r>
+    </w:p>
+    <w:p>
+      <w:pPr>
+        <w:jc w:val="both"/>
+        <w:rPr>
+          <w:rFonts w:ascii="Arial" w:hAnsi="Arial" w:cs="Arial"/>
+          <w:sz w:val="24"/>
+          <w:szCs w:val="24"/>
+        </w:rPr>
+      </w:pPr>
+      <w:r>
+        <w:rPr>
+          <w:rFonts w:ascii="Arial" w:hAnsi="Arial" w:cs="Arial"/>
+          <w:sz w:val="24"/>
+          <w:szCs w:val="24"/>
+        </w:rPr>
+        <w:t>Después, están las descripciones de los casos de usos mostrados. El modelo de dominio es otro artefacto que se encuentra en la siguiente sección, inmediatamente se muestra el modelo de datos con las entidades identificadas para la persistencia de los datos.</w:t>
+      </w:r>
+    </w:p>
+    <w:p>
+      <w:pPr>
+        <w:jc w:val="both"/>
+        <w:rPr>
+          <w:rFonts w:ascii="Arial" w:hAnsi="Arial" w:cs="Arial"/>
+          <w:sz w:val="24"/>
+          <w:szCs w:val="24"/>
+        </w:rPr>
+      </w:pPr>
+      <w:r>
+        <w:rPr>
+          <w:rFonts w:ascii="Arial" w:hAnsi="Arial" w:cs="Arial"/>
+          <w:sz w:val="24"/>
+          <w:szCs w:val="24"/>
+        </w:rPr>
+        <w:t>Por último, pero no menos importante, los prototipos para las ventanas principales del juego.</w:t>
+      </w:r>
+    </w:p>
+    <w:p>
+      <w:pPr>
+        <w:rPr>
+          <w:rFonts w:asciiTheme="majorHAnsi" w:eastAsiaTheme="majorEastAsia" w:hAnsiTheme="majorHAnsi" w:cstheme="majorBidi"/>
+          <w:b/>
+          <w:bCs/>
+          <w:sz w:val="32"/>
+          <w:szCs w:val="32"/>
+        </w:rPr>
+      </w:pPr>
+      <w:r>
+        <w:rPr>
+          <w:b/>
+          <w:bCs/>
+        </w:rPr>
+        <w:br w:type="page"/>
+      </w:r>
+    </w:p>
+    <w:p>
+      <w:pPr>
+        <w:pStyle w:val="Ttulo1"/>
+        <w:rPr>
+          <w:b/>
+          <w:bCs/>
+          <w:color w:val="auto"/>
+        </w:rPr>
+      </w:pPr>
+      <w:bookmarkStart w:id="1" w:name="_Toc57232741"/>
       <w:r>
         <w:rPr>
           <w:b/>
@@ -995,7 +1251,7 @@
         <w:lastRenderedPageBreak/>
         <w:t>Diagrama de casos de uso</w:t>
       </w:r>
-      <w:bookmarkEnd w:id="0"/>
+      <w:bookmarkEnd w:id="1"/>
     </w:p>
     <w:p>
       <w:pPr>
@@ -1013,16 +1269,16 @@
         <mc:AlternateContent>
           <mc:Choice Requires="wps">
             <w:drawing>
-              <wp:anchor distT="0" distB="0" distL="114300" distR="114300" simplePos="0" relativeHeight="251660288" behindDoc="0" locked="0" layoutInCell="1" allowOverlap="1" wp14:anchorId="389F6644" wp14:editId="5DBD5A63">
+              <wp:anchor distT="0" distB="0" distL="114300" distR="114300" simplePos="0" relativeHeight="251660288" behindDoc="0" locked="0" layoutInCell="1" allowOverlap="1" wp14:anchorId="389F6644" wp14:editId="13315DBE">
                 <wp:simplePos x="0" y="0"/>
-                <wp:positionH relativeFrom="column">
-                  <wp:posOffset>310515</wp:posOffset>
+                <wp:positionH relativeFrom="margin">
+                  <wp:align>center</wp:align>
                 </wp:positionH>
                 <wp:positionV relativeFrom="paragraph">
-                  <wp:posOffset>4629150</wp:posOffset>
+                  <wp:posOffset>4865370</wp:posOffset>
                 </wp:positionV>
                 <wp:extent cx="4990465" cy="635"/>
-                <wp:effectExtent l="0" t="0" r="0" b="0"/>
+                <wp:effectExtent l="0" t="0" r="635" b="0"/>
                 <wp:wrapSquare wrapText="bothSides"/>
                 <wp:docPr id="2" name="Cuadro de texto 2"/>
                 <wp:cNvGraphicFramePr/>
@@ -1060,14 +1316,27 @@
                             <w:r>
                               <w:t xml:space="preserve">Figura </w:t>
                             </w:r>
-                            <w:fldSimple w:instr=" SEQ Figura \* ARABIC ">
-                              <w:r>
-                                <w:rPr>
-                                  <w:noProof/>
-                                </w:rPr>
-                                <w:t>1</w:t>
-                              </w:r>
-                            </w:fldSimple>
+                            <w:r>
+                              <w:fldChar w:fldCharType="begin"/>
+                            </w:r>
+                            <w:r>
+                              <w:instrText xml:space="preserve"> SEQ Figura \* ARABIC </w:instrText>
+                            </w:r>
+                            <w:r>
+                              <w:fldChar w:fldCharType="separate"/>
+                            </w:r>
+                            <w:r>
+                              <w:rPr>
+                                <w:noProof/>
+                              </w:rPr>
+                              <w:t>1</w:t>
+                            </w:r>
+                            <w:r>
+                              <w:rPr>
+                                <w:noProof/>
+                              </w:rPr>
+                              <w:fldChar w:fldCharType="end"/>
+                            </w:r>
                             <w:r>
                               <w:t>. Diagrama de casos de uso</w:t>
                             </w:r>
@@ -1088,7 +1357,7 @@
           </mc:Choice>
           <mc:Fallback>
             <w:pict>
-              <v:shape w14:anchorId="389F6644" id="Cuadro de texto 2" o:spid="_x0000_s1030" type="#_x0000_t202" style="position:absolute;left:0;text-align:left;margin-left:24.45pt;margin-top:364.5pt;width:392.95pt;height:.05pt;z-index:251660288;visibility:visible;mso-wrap-style:square;mso-wrap-distance-left:9pt;mso-wrap-distance-top:0;mso-wrap-distance-right:9pt;mso-wrap-distance-bottom:0;mso-position-horizontal:absolute;mso-position-horizontal-relative:text;mso-position-vertical:absolute;mso-position-vertical-relative:text;v-text-anchor:top" o:gfxdata="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" stroked="f">
+              <v:shape w14:anchorId="389F6644" id="Cuadro de texto 2" o:spid="_x0000_s1030" type="#_x0000_t202" style="position:absolute;left:0;text-align:left;margin-left:0;margin-top:383.1pt;width:392.95pt;height:.05pt;z-index:251660288;visibility:visible;mso-wrap-style:square;mso-wrap-distance-left:9pt;mso-wrap-distance-top:0;mso-wrap-distance-right:9pt;mso-wrap-distance-bottom:0;mso-position-horizontal:center;mso-position-horizontal-relative:margin;mso-position-vertical:absolute;mso-position-vertical-relative:text;v-text-anchor:top" o:gfxdata="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" stroked="f">
                 <v:textbox style="mso-fit-shape-to-text:t" inset="0,0,0,0">
                   <w:txbxContent>
                     <w:p>
@@ -1104,21 +1373,34 @@
                       <w:r>
                         <w:t xml:space="preserve">Figura </w:t>
                       </w:r>
-                      <w:fldSimple w:instr=" SEQ Figura \* ARABIC ">
-                        <w:r>
-                          <w:rPr>
-                            <w:noProof/>
-                          </w:rPr>
-                          <w:t>1</w:t>
-                        </w:r>
-                      </w:fldSimple>
+                      <w:r>
+                        <w:fldChar w:fldCharType="begin"/>
+                      </w:r>
+                      <w:r>
+                        <w:instrText xml:space="preserve"> SEQ Figura \* ARABIC </w:instrText>
+                      </w:r>
+                      <w:r>
+                        <w:fldChar w:fldCharType="separate"/>
+                      </w:r>
+                      <w:r>
+                        <w:rPr>
+                          <w:noProof/>
+                        </w:rPr>
+                        <w:t>1</w:t>
+                      </w:r>
+                      <w:r>
+                        <w:rPr>
+                          <w:noProof/>
+                        </w:rPr>
+                        <w:fldChar w:fldCharType="end"/>
+                      </w:r>
                       <w:r>
                         <w:t>. Diagrama de casos de uso</w:t>
                       </w:r>
                     </w:p>
                   </w:txbxContent>
                 </v:textbox>
-                <w10:wrap type="square"/>
+                <w10:wrap type="square" anchorx="margin"/>
               </v:shape>
             </w:pict>
           </mc:Fallback>
@@ -1213,7 +1495,7 @@
           <w:color w:val="auto"/>
         </w:rPr>
       </w:pPr>
-      <w:bookmarkStart w:id="1" w:name="_Toc53613487"/>
+      <w:bookmarkStart w:id="2" w:name="_Toc57232742"/>
       <w:r>
         <w:rPr>
           <w:b/>
@@ -1223,7 +1505,7 @@
         <w:lastRenderedPageBreak/>
         <w:t>Descripciones de casos de uso</w:t>
       </w:r>
-      <w:bookmarkEnd w:id="1"/>
+      <w:bookmarkEnd w:id="2"/>
     </w:p>
     <w:p>
       <w:pPr>
@@ -1306,14 +1588,7 @@
                 <w:rFonts w:ascii="Arial" w:eastAsia="Times New Roman" w:hAnsi="Arial" w:cs="Arial"/>
                 <w:lang w:eastAsia="es-MX"/>
               </w:rPr>
-              <w:t>CU-</w:t>
-            </w:r>
-            <w:r>
-              <w:rPr>
-                <w:rFonts w:ascii="Arial" w:eastAsia="Times New Roman" w:hAnsi="Arial" w:cs="Arial"/>
-                <w:lang w:eastAsia="es-MX"/>
-              </w:rPr>
-              <w:t>0</w:t>
+              <w:t>CU-0</w:t>
             </w:r>
             <w:r>
               <w:rPr>
@@ -3201,14 +3476,7 @@
                 <w:rFonts w:ascii="Arial" w:eastAsia="Times New Roman" w:hAnsi="Arial" w:cs="Arial"/>
                 <w:lang w:eastAsia="es-MX"/>
               </w:rPr>
-              <w:t>CU-0</w:t>
-            </w:r>
-            <w:r>
-              <w:rPr>
-                <w:rFonts w:ascii="Arial" w:eastAsia="Times New Roman" w:hAnsi="Arial" w:cs="Arial"/>
-                <w:lang w:eastAsia="es-MX"/>
-              </w:rPr>
-              <w:t>2</w:t>
+              <w:t>CU-02</w:t>
             </w:r>
           </w:p>
         </w:tc>
@@ -3257,15 +3525,7 @@
                 <w:color w:val="000000"/>
                 <w:lang w:eastAsia="es-MX"/>
               </w:rPr>
-              <w:t>Recuper</w:t>
-            </w:r>
-            <w:r>
-              <w:rPr>
-                <w:rFonts w:ascii="Arial" w:eastAsia="Times New Roman" w:hAnsi="Arial" w:cs="Arial"/>
-                <w:color w:val="000000"/>
-                <w:lang w:eastAsia="es-MX"/>
-              </w:rPr>
-              <w:t>ar cuenta</w:t>
+              <w:t>Recuperar cuenta</w:t>
             </w:r>
             <w:r>
               <w:rPr>
@@ -5110,14 +5370,7 @@
                 <w:rFonts w:ascii="Arial" w:eastAsia="Times New Roman" w:hAnsi="Arial" w:cs="Arial"/>
                 <w:lang w:eastAsia="es-MX"/>
               </w:rPr>
-              <w:t>CU-0</w:t>
-            </w:r>
-            <w:r>
-              <w:rPr>
-                <w:rFonts w:ascii="Arial" w:eastAsia="Times New Roman" w:hAnsi="Arial" w:cs="Arial"/>
-                <w:lang w:eastAsia="es-MX"/>
-              </w:rPr>
-              <w:t>3</w:t>
+              <w:t>CU-03</w:t>
             </w:r>
           </w:p>
         </w:tc>
@@ -5759,7 +6012,49 @@
                 <w:rFonts w:ascii="Arial" w:eastAsia="Times New Roman" w:hAnsi="Arial" w:cs="Arial"/>
                 <w:lang w:eastAsia="es-MX"/>
               </w:rPr>
-              <w:t>El Juego UNO verifica que los campos tengan información, y que el cupo esté correcto, de ahí guarda la SALA en la base de datos. Después, muestra la ventana “Sala actual” con el mazo de las cartas repartidas al Jugador e información de la sala creada. (Ver FA 3.1 y EX1).</w:t>
+              <w:t xml:space="preserve">El Juego UNO verifica que los campos tengan información, de ahí </w:t>
+            </w:r>
+            <w:r>
+              <w:rPr>
+                <w:rFonts w:ascii="Arial" w:eastAsia="Times New Roman" w:hAnsi="Arial" w:cs="Arial"/>
+                <w:lang w:eastAsia="es-MX"/>
+              </w:rPr>
+              <w:t>crea</w:t>
+            </w:r>
+            <w:r>
+              <w:rPr>
+                <w:rFonts w:ascii="Arial" w:eastAsia="Times New Roman" w:hAnsi="Arial" w:cs="Arial"/>
+                <w:lang w:eastAsia="es-MX"/>
+              </w:rPr>
+              <w:t xml:space="preserve"> la SALA </w:t>
+            </w:r>
+            <w:r>
+              <w:rPr>
+                <w:rFonts w:ascii="Arial" w:eastAsia="Times New Roman" w:hAnsi="Arial" w:cs="Arial"/>
+                <w:lang w:eastAsia="es-MX"/>
+              </w:rPr>
+              <w:t>con la información</w:t>
+            </w:r>
+            <w:r>
+              <w:rPr>
+                <w:rFonts w:ascii="Arial" w:eastAsia="Times New Roman" w:hAnsi="Arial" w:cs="Arial"/>
+                <w:lang w:eastAsia="es-MX"/>
+              </w:rPr>
+              <w:t xml:space="preserve">. Después, muestra la ventana “Sala actual” con </w:t>
+            </w:r>
+            <w:r>
+              <w:rPr>
+                <w:rFonts w:ascii="Arial" w:eastAsia="Times New Roman" w:hAnsi="Arial" w:cs="Arial"/>
+                <w:lang w:eastAsia="es-MX"/>
+              </w:rPr>
+              <w:t>el ID de la sala, el cupo y los jugadores dentro de la sala</w:t>
+            </w:r>
+            <w:r>
+              <w:rPr>
+                <w:rFonts w:ascii="Arial" w:eastAsia="Times New Roman" w:hAnsi="Arial" w:cs="Arial"/>
+                <w:lang w:eastAsia="es-MX"/>
+              </w:rPr>
+              <w:t>. (Ver EX1).</w:t>
             </w:r>
           </w:p>
           <w:p>
@@ -5925,115 +6220,6 @@
               <w:t>Termina caso de uso.</w:t>
             </w:r>
           </w:p>
-          <w:p>
-            <w:pPr>
-              <w:spacing w:after="0" w:line="240" w:lineRule="auto"/>
-              <w:textAlignment w:val="baseline"/>
-              <w:rPr>
-                <w:rFonts w:ascii="Arial" w:eastAsia="Times New Roman" w:hAnsi="Arial" w:cs="Arial"/>
-                <w:color w:val="000000"/>
-                <w:lang w:eastAsia="es-MX"/>
-              </w:rPr>
-            </w:pPr>
-            <w:r>
-              <w:rPr>
-                <w:rFonts w:ascii="Arial" w:eastAsia="Times New Roman" w:hAnsi="Arial" w:cs="Arial"/>
-                <w:color w:val="000000"/>
-                <w:lang w:eastAsia="es-MX"/>
-              </w:rPr>
-              <w:t>FA 3.1 – El cupo de la sala es incorrecto.</w:t>
-            </w:r>
-          </w:p>
-          <w:p>
-            <w:pPr>
-              <w:pStyle w:val="Prrafodelista"/>
-              <w:numPr>
-                <w:ilvl w:val="0"/>
-                <w:numId w:val="25"/>
-              </w:numPr>
-              <w:spacing w:after="0" w:line="240" w:lineRule="auto"/>
-              <w:textAlignment w:val="baseline"/>
-              <w:rPr>
-                <w:rFonts w:ascii="Arial" w:eastAsia="Times New Roman" w:hAnsi="Arial" w:cs="Arial"/>
-                <w:color w:val="000000"/>
-                <w:lang w:eastAsia="es-MX"/>
-              </w:rPr>
-            </w:pPr>
-            <w:r>
-              <w:rPr>
-                <w:rFonts w:ascii="Arial" w:eastAsia="Times New Roman" w:hAnsi="Arial" w:cs="Arial"/>
-                <w:color w:val="000000"/>
-                <w:lang w:eastAsia="es-MX"/>
-              </w:rPr>
-              <w:t>El Juego UNO muestra la ventana “Cupo incorrecto” con el mensaje: “El cupo de la sala debe ser de 2 a 6 jugadores, por favor verifica la información.” Y el botón “Aceptar”.</w:t>
-            </w:r>
-          </w:p>
-          <w:p>
-            <w:pPr>
-              <w:pStyle w:val="Prrafodelista"/>
-              <w:numPr>
-                <w:ilvl w:val="0"/>
-                <w:numId w:val="25"/>
-              </w:numPr>
-              <w:spacing w:after="0" w:line="240" w:lineRule="auto"/>
-              <w:textAlignment w:val="baseline"/>
-              <w:rPr>
-                <w:rFonts w:ascii="Arial" w:eastAsia="Times New Roman" w:hAnsi="Arial" w:cs="Arial"/>
-                <w:color w:val="000000"/>
-                <w:lang w:eastAsia="es-MX"/>
-              </w:rPr>
-            </w:pPr>
-            <w:r>
-              <w:rPr>
-                <w:rFonts w:ascii="Arial" w:eastAsia="Times New Roman" w:hAnsi="Arial" w:cs="Arial"/>
-                <w:color w:val="000000"/>
-                <w:lang w:eastAsia="es-MX"/>
-              </w:rPr>
-              <w:t xml:space="preserve">El </w:t>
-            </w:r>
-            <w:r>
-              <w:rPr>
-                <w:rFonts w:ascii="Arial" w:eastAsia="Times New Roman" w:hAnsi="Arial" w:cs="Arial"/>
-                <w:b/>
-                <w:bCs/>
-                <w:color w:val="000000"/>
-                <w:lang w:eastAsia="es-MX"/>
-              </w:rPr>
-              <w:t>Jugador</w:t>
-            </w:r>
-            <w:r>
-              <w:rPr>
-                <w:rFonts w:ascii="Arial" w:eastAsia="Times New Roman" w:hAnsi="Arial" w:cs="Arial"/>
-                <w:color w:val="000000"/>
-                <w:lang w:eastAsia="es-MX"/>
-              </w:rPr>
-              <w:t xml:space="preserve"> selecciona el botón “Aceptar”.</w:t>
-            </w:r>
-          </w:p>
-          <w:p>
-            <w:pPr>
-              <w:pStyle w:val="Prrafodelista"/>
-              <w:numPr>
-                <w:ilvl w:val="0"/>
-                <w:numId w:val="25"/>
-              </w:numPr>
-              <w:spacing w:after="0" w:line="240" w:lineRule="auto"/>
-              <w:textAlignment w:val="baseline"/>
-              <w:rPr>
-                <w:rFonts w:ascii="Arial" w:eastAsia="Times New Roman" w:hAnsi="Arial" w:cs="Arial"/>
-                <w:color w:val="000000"/>
-                <w:lang w:eastAsia="es-MX"/>
-              </w:rPr>
-            </w:pPr>
-            <w:r>
-              <w:rPr>
-                <w:rFonts w:ascii="Arial" w:eastAsia="Times New Roman" w:hAnsi="Arial" w:cs="Arial"/>
-                <w:color w:val="000000"/>
-                <w:lang w:eastAsia="es-MX"/>
-              </w:rPr>
-              <w:t>El Juego UNO cierra la ventana “Cupo incorrecto” y regresa al paso 1 del flujo normal.</w:t>
-            </w:r>
-          </w:p>
         </w:tc>
       </w:tr>
       <w:tr>
@@ -6080,7 +6266,7 @@
                 <w:color w:val="000000"/>
                 <w:lang w:eastAsia="es-MX"/>
               </w:rPr>
-              <w:t>EX1 - El Juego UNO no pudo conectarse a la base de datos y crear la sala.</w:t>
+              <w:t>EX1 - El Juego UNO no pudo crear la sala.</w:t>
             </w:r>
           </w:p>
           <w:p>
@@ -6248,7 +6434,23 @@
                 <w:color w:val="000000"/>
                 <w:lang w:eastAsia="es-MX"/>
               </w:rPr>
-              <w:t>POST-2: El Juego UNO reparte un mazo al jugador.</w:t>
+              <w:t xml:space="preserve">POST-2: El Juego UNO </w:t>
+            </w:r>
+            <w:r>
+              <w:rPr>
+                <w:rFonts w:ascii="Arial" w:eastAsia="Times New Roman" w:hAnsi="Arial" w:cs="Arial"/>
+                <w:color w:val="000000"/>
+                <w:lang w:eastAsia="es-MX"/>
+              </w:rPr>
+              <w:t>muestra los jugadores en la sala</w:t>
+            </w:r>
+            <w:r>
+              <w:rPr>
+                <w:rFonts w:ascii="Arial" w:eastAsia="Times New Roman" w:hAnsi="Arial" w:cs="Arial"/>
+                <w:color w:val="000000"/>
+                <w:lang w:eastAsia="es-MX"/>
+              </w:rPr>
+              <w:t>.</w:t>
             </w:r>
           </w:p>
         </w:tc>
@@ -6478,14 +6680,7 @@
                 <w:rFonts w:ascii="Arial" w:eastAsia="Times New Roman" w:hAnsi="Arial" w:cs="Arial"/>
                 <w:lang w:eastAsia="es-MX"/>
               </w:rPr>
-              <w:t>CU-0</w:t>
-            </w:r>
-            <w:r>
-              <w:rPr>
-                <w:rFonts w:ascii="Arial" w:eastAsia="Times New Roman" w:hAnsi="Arial" w:cs="Arial"/>
-                <w:lang w:eastAsia="es-MX"/>
-              </w:rPr>
-              <w:t>4</w:t>
+              <w:t>CU-04</w:t>
             </w:r>
           </w:p>
         </w:tc>
@@ -6534,15 +6729,7 @@
                 <w:color w:val="000000"/>
                 <w:lang w:eastAsia="es-MX"/>
               </w:rPr>
-              <w:t xml:space="preserve">Unirse a </w:t>
-            </w:r>
-            <w:r>
-              <w:rPr>
-                <w:rFonts w:ascii="Arial" w:eastAsia="Times New Roman" w:hAnsi="Arial" w:cs="Arial"/>
-                <w:color w:val="000000"/>
-                <w:lang w:eastAsia="es-MX"/>
-              </w:rPr>
-              <w:t>sala</w:t>
+              <w:t>Unirse a sala</w:t>
             </w:r>
             <w:r>
               <w:rPr>
@@ -6737,14 +6924,7 @@
                 <w:rFonts w:ascii="Arial" w:eastAsia="Times New Roman" w:hAnsi="Arial" w:cs="Arial"/>
                 <w:lang w:eastAsia="es-MX"/>
               </w:rPr>
-              <w:t>El jugador se une a una sala mediante el Número de sala, para poder jugar con los otros jugadores que se encuentren en la sala</w:t>
-            </w:r>
-            <w:r>
-              <w:rPr>
-                <w:rFonts w:ascii="Arial" w:eastAsia="Times New Roman" w:hAnsi="Arial" w:cs="Arial"/>
-                <w:lang w:eastAsia="es-MX"/>
-              </w:rPr>
-              <w:t>.</w:t>
+              <w:t>El jugador se une a una sala mediante el Número de sala, para poder jugar con los otros jugadores que se encuentren en la sala.</w:t>
             </w:r>
           </w:p>
         </w:tc>
@@ -6844,23 +7024,7 @@
                 <w:color w:val="000000"/>
                 <w:lang w:eastAsia="es-MX"/>
               </w:rPr>
-              <w:t xml:space="preserve">Aproximadamente </w:t>
-            </w:r>
-            <w:r>
-              <w:rPr>
-                <w:rFonts w:ascii="Arial" w:eastAsia="Times New Roman" w:hAnsi="Arial" w:cs="Arial"/>
-                <w:color w:val="000000"/>
-                <w:lang w:eastAsia="es-MX"/>
-              </w:rPr>
-              <w:t>4</w:t>
-            </w:r>
-            <w:r>
-              <w:rPr>
-                <w:rFonts w:ascii="Arial" w:eastAsia="Times New Roman" w:hAnsi="Arial" w:cs="Arial"/>
-                <w:color w:val="000000"/>
-                <w:lang w:eastAsia="es-MX"/>
-              </w:rPr>
-              <w:t xml:space="preserve"> veces por uso del juego.</w:t>
+              <w:t>Aproximadamente 4 veces por uso del juego.</w:t>
             </w:r>
           </w:p>
         </w:tc>
@@ -7109,7 +7273,21 @@
                 <w:rFonts w:ascii="Arial" w:eastAsia="Times New Roman" w:hAnsi="Arial" w:cs="Arial"/>
                 <w:lang w:eastAsia="es-MX"/>
               </w:rPr>
-              <w:t>El Juego UNO verifica que los campos tengan información, y verifica que el Número de sala y la contraseña exista, de ahí, muestra la ventana “Sala actual” con el mazo de las cartas repartidas al Jugador e información de la sala que se unió. (Ver FA 3.1</w:t>
+              <w:t xml:space="preserve">El Juego UNO verifica que los campos tengan información, y verifica que el Número de sala y la contraseña exista, de ahí, muestra la ventana “Sala actual” </w:t>
+            </w:r>
+            <w:r>
+              <w:rPr>
+                <w:rFonts w:ascii="Arial" w:eastAsia="Times New Roman" w:hAnsi="Arial" w:cs="Arial"/>
+                <w:lang w:eastAsia="es-MX"/>
+              </w:rPr>
+              <w:t>con la información de la sala y los jugadores actuales.</w:t>
+            </w:r>
+            <w:r>
+              <w:rPr>
+                <w:rFonts w:ascii="Arial" w:eastAsia="Times New Roman" w:hAnsi="Arial" w:cs="Arial"/>
+                <w:lang w:eastAsia="es-MX"/>
+              </w:rPr>
+              <w:t xml:space="preserve"> (Ver FA 3.1</w:t>
             </w:r>
             <w:r>
               <w:rPr>
@@ -7701,7 +7879,7 @@
                 <w:color w:val="000000"/>
                 <w:lang w:eastAsia="es-MX"/>
               </w:rPr>
-              <w:t>POST-1: El Juego UNO muestra la ventana “Sala actual” con la información de la sala, repartiendo un mazo y los jugadores actuales.</w:t>
+              <w:t>POST-1: El Juego UNO muestra la ventana “Sala actual” con la información de la sala y los jugadores actuales.</w:t>
             </w:r>
           </w:p>
         </w:tc>
@@ -7866,7 +8044,7 @@
           <w:color w:val="auto"/>
         </w:rPr>
       </w:pPr>
-      <w:bookmarkStart w:id="2" w:name="_Toc53613488"/>
+      <w:bookmarkStart w:id="3" w:name="_Toc57232743"/>
       <w:r>
         <w:rPr>
           <w:b/>
@@ -7876,7 +8054,7 @@
         <w:lastRenderedPageBreak/>
         <w:t>Modelo de dominio</w:t>
       </w:r>
-      <w:bookmarkEnd w:id="2"/>
+      <w:bookmarkEnd w:id="3"/>
     </w:p>
     <w:p>
       <w:pPr>
@@ -7890,19 +8068,131 @@
         <w:rPr>
           <w:noProof/>
         </w:rPr>
+        <mc:AlternateContent>
+          <mc:Choice Requires="wps">
+            <w:drawing>
+              <wp:anchor distT="0" distB="0" distL="114300" distR="114300" simplePos="0" relativeHeight="251698176" behindDoc="0" locked="0" layoutInCell="1" allowOverlap="1" wp14:anchorId="60D8551E" wp14:editId="46B3ECE7">
+                <wp:simplePos x="0" y="0"/>
+                <wp:positionH relativeFrom="column">
+                  <wp:posOffset>-349250</wp:posOffset>
+                </wp:positionH>
+                <wp:positionV relativeFrom="paragraph">
+                  <wp:posOffset>4300220</wp:posOffset>
+                </wp:positionV>
+                <wp:extent cx="6310630" cy="635"/>
+                <wp:effectExtent l="0" t="0" r="0" b="0"/>
+                <wp:wrapSquare wrapText="bothSides"/>
+                <wp:docPr id="28" name="Cuadro de texto 28"/>
+                <wp:cNvGraphicFramePr/>
+                <a:graphic xmlns:a="http://schemas.openxmlformats.org/drawingml/2006/main">
+                  <a:graphicData uri="http://schemas.microsoft.com/office/word/2010/wordprocessingShape">
+                    <wps:wsp>
+                      <wps:cNvSpPr txBox="1"/>
+                      <wps:spPr>
+                        <a:xfrm>
+                          <a:off x="0" y="0"/>
+                          <a:ext cx="6310630" cy="635"/>
+                        </a:xfrm>
+                        <a:prstGeom prst="rect">
+                          <a:avLst/>
+                        </a:prstGeom>
+                        <a:solidFill>
+                          <a:prstClr val="white"/>
+                        </a:solidFill>
+                        <a:ln>
+                          <a:noFill/>
+                        </a:ln>
+                      </wps:spPr>
+                      <wps:txbx>
+                        <w:txbxContent>
+                          <w:p>
+                            <w:pPr>
+                              <w:pStyle w:val="Descripcin"/>
+                              <w:rPr>
+                                <w:noProof/>
+                              </w:rPr>
+                            </w:pPr>
+                            <w:r>
+                              <w:t xml:space="preserve">Figura </w:t>
+                            </w:r>
+                            <w:fldSimple w:instr=" SEQ Figura \* ARABIC ">
+                              <w:r>
+                                <w:rPr>
+                                  <w:noProof/>
+                                </w:rPr>
+                                <w:t>2</w:t>
+                              </w:r>
+                            </w:fldSimple>
+                            <w:r>
+                              <w:t>. Modelo de dominio</w:t>
+                            </w:r>
+                          </w:p>
+                        </w:txbxContent>
+                      </wps:txbx>
+                      <wps:bodyPr rot="0" spcFirstLastPara="0" vertOverflow="overflow" horzOverflow="overflow" vert="horz" wrap="square" lIns="0" tIns="0" rIns="0" bIns="0" numCol="1" spcCol="0" rtlCol="0" fromWordArt="0" anchor="t" anchorCtr="0" forceAA="0" compatLnSpc="1">
+                        <a:prstTxWarp prst="textNoShape">
+                          <a:avLst/>
+                        </a:prstTxWarp>
+                        <a:spAutoFit/>
+                      </wps:bodyPr>
+                    </wps:wsp>
+                  </a:graphicData>
+                </a:graphic>
+              </wp:anchor>
+            </w:drawing>
+          </mc:Choice>
+          <mc:Fallback>
+            <w:pict>
+              <v:shape w14:anchorId="60D8551E" id="Cuadro de texto 28" o:spid="_x0000_s1031" type="#_x0000_t202" style="position:absolute;margin-left:-27.5pt;margin-top:338.6pt;width:496.9pt;height:.05pt;z-index:251698176;visibility:visible;mso-wrap-style:square;mso-wrap-distance-left:9pt;mso-wrap-distance-top:0;mso-wrap-distance-right:9pt;mso-wrap-distance-bottom:0;mso-position-horizontal:absolute;mso-position-horizontal-relative:text;mso-position-vertical:absolute;mso-position-vertical-relative:text;v-text-anchor:top" o:gfxdata="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" stroked="f">
+                <v:textbox style="mso-fit-shape-to-text:t" inset="0,0,0,0">
+                  <w:txbxContent>
+                    <w:p>
+                      <w:pPr>
+                        <w:pStyle w:val="Descripcin"/>
+                        <w:rPr>
+                          <w:noProof/>
+                        </w:rPr>
+                      </w:pPr>
+                      <w:r>
+                        <w:t xml:space="preserve">Figura </w:t>
+                      </w:r>
+                      <w:fldSimple w:instr=" SEQ Figura \* ARABIC ">
+                        <w:r>
+                          <w:rPr>
+                            <w:noProof/>
+                          </w:rPr>
+                          <w:t>2</w:t>
+                        </w:r>
+                      </w:fldSimple>
+                      <w:r>
+                        <w:t>. Modelo de dominio</w:t>
+                      </w:r>
+                    </w:p>
+                  </w:txbxContent>
+                </v:textbox>
+                <w10:wrap type="square"/>
+              </v:shape>
+            </w:pict>
+          </mc:Fallback>
+        </mc:AlternateContent>
+      </w:r>
+      <w:r>
+        <w:rPr>
+          <w:noProof/>
+        </w:rPr>
         <w:drawing>
-          <wp:anchor distT="0" distB="0" distL="114300" distR="114300" simplePos="0" relativeHeight="251663360" behindDoc="0" locked="0" layoutInCell="1" allowOverlap="1" wp14:anchorId="682E6804" wp14:editId="2D2E9CF2">
+          <wp:anchor distT="0" distB="0" distL="114300" distR="114300" simplePos="0" relativeHeight="251696128" behindDoc="0" locked="0" layoutInCell="1" allowOverlap="1" wp14:anchorId="00F158AE" wp14:editId="1A549E79">
             <wp:simplePos x="0" y="0"/>
             <wp:positionH relativeFrom="margin">
               <wp:align>center</wp:align>
             </wp:positionH>
             <wp:positionV relativeFrom="margin">
-              <wp:posOffset>738505</wp:posOffset>
+              <wp:posOffset>845820</wp:posOffset>
             </wp:positionV>
-            <wp:extent cx="5766525" cy="4320000"/>
-            <wp:effectExtent l="0" t="0" r="5715" b="4445"/>
+            <wp:extent cx="6310776" cy="3665220"/>
+            <wp:effectExtent l="0" t="0" r="0" b="0"/>
             <wp:wrapSquare wrapText="bothSides"/>
-            <wp:docPr id="3" name="Imagen 3"/>
+            <wp:docPr id="27" name="Imagen 27"/>
             <wp:cNvGraphicFramePr>
               <a:graphicFrameLocks xmlns:a="http://schemas.openxmlformats.org/drawingml/2006/main" noChangeAspect="1"/>
             </wp:cNvGraphicFramePr>
@@ -7928,7 +8218,7 @@
                   <pic:spPr>
                     <a:xfrm>
                       <a:off x="0" y="0"/>
-                      <a:ext cx="5766525" cy="4320000"/>
+                      <a:ext cx="6310776" cy="3665220"/>
                     </a:xfrm>
                     <a:prstGeom prst="rect">
                       <a:avLst/>
@@ -7972,7 +8262,258 @@
           <w:color w:val="auto"/>
         </w:rPr>
       </w:pPr>
-      <w:bookmarkStart w:id="3" w:name="_Toc53613489"/>
+      <w:bookmarkStart w:id="4" w:name="_Toc57232744"/>
+      <w:r>
+        <w:rPr>
+          <w:b/>
+          <w:bCs/>
+          <w:color w:val="auto"/>
+        </w:rPr>
+        <w:lastRenderedPageBreak/>
+        <w:t>Modelo de datos</w:t>
+      </w:r>
+      <w:bookmarkEnd w:id="4"/>
+    </w:p>
+    <w:p>
+      <w:pPr>
+        <w:jc w:val="both"/>
+        <w:rPr>
+          <w:rFonts w:ascii="Arial" w:hAnsi="Arial" w:cs="Arial"/>
+          <w:sz w:val="24"/>
+          <w:szCs w:val="24"/>
+        </w:rPr>
+      </w:pPr>
+      <w:r>
+        <w:rPr>
+          <w:noProof/>
+        </w:rPr>
+        <mc:AlternateContent>
+          <mc:Choice Requires="wps">
+            <w:drawing>
+              <wp:anchor distT="0" distB="0" distL="114300" distR="114300" simplePos="0" relativeHeight="251700224" behindDoc="0" locked="0" layoutInCell="1" allowOverlap="1" wp14:anchorId="7539CA3F" wp14:editId="4AD21770">
+                <wp:simplePos x="0" y="0"/>
+                <wp:positionH relativeFrom="column">
+                  <wp:posOffset>97155</wp:posOffset>
+                </wp:positionH>
+                <wp:positionV relativeFrom="paragraph">
+                  <wp:posOffset>4458970</wp:posOffset>
+                </wp:positionV>
+                <wp:extent cx="5417820" cy="635"/>
+                <wp:effectExtent l="0" t="0" r="0" b="0"/>
+                <wp:wrapTopAndBottom/>
+                <wp:docPr id="29" name="Cuadro de texto 29"/>
+                <wp:cNvGraphicFramePr/>
+                <a:graphic xmlns:a="http://schemas.openxmlformats.org/drawingml/2006/main">
+                  <a:graphicData uri="http://schemas.microsoft.com/office/word/2010/wordprocessingShape">
+                    <wps:wsp>
+                      <wps:cNvSpPr txBox="1"/>
+                      <wps:spPr>
+                        <a:xfrm>
+                          <a:off x="0" y="0"/>
+                          <a:ext cx="5417820" cy="635"/>
+                        </a:xfrm>
+                        <a:prstGeom prst="rect">
+                          <a:avLst/>
+                        </a:prstGeom>
+                        <a:solidFill>
+                          <a:prstClr val="white"/>
+                        </a:solidFill>
+                        <a:ln>
+                          <a:noFill/>
+                        </a:ln>
+                      </wps:spPr>
+                      <wps:txbx>
+                        <w:txbxContent>
+                          <w:p>
+                            <w:pPr>
+                              <w:pStyle w:val="Descripcin"/>
+                              <w:rPr>
+                                <w:noProof/>
+                              </w:rPr>
+                            </w:pPr>
+                            <w:r>
+                              <w:t xml:space="preserve">Figura </w:t>
+                            </w:r>
+                            <w:fldSimple w:instr=" SEQ Figura \* ARABIC ">
+                              <w:r>
+                                <w:rPr>
+                                  <w:noProof/>
+                                </w:rPr>
+                                <w:t>3</w:t>
+                              </w:r>
+                            </w:fldSimple>
+                            <w:r>
+                              <w:t>. Modelo de datos</w:t>
+                            </w:r>
+                          </w:p>
+                        </w:txbxContent>
+                      </wps:txbx>
+                      <wps:bodyPr rot="0" spcFirstLastPara="0" vertOverflow="overflow" horzOverflow="overflow" vert="horz" wrap="square" lIns="0" tIns="0" rIns="0" bIns="0" numCol="1" spcCol="0" rtlCol="0" fromWordArt="0" anchor="t" anchorCtr="0" forceAA="0" compatLnSpc="1">
+                        <a:prstTxWarp prst="textNoShape">
+                          <a:avLst/>
+                        </a:prstTxWarp>
+                        <a:spAutoFit/>
+                      </wps:bodyPr>
+                    </wps:wsp>
+                  </a:graphicData>
+                </a:graphic>
+              </wp:anchor>
+            </w:drawing>
+          </mc:Choice>
+          <mc:Fallback>
+            <w:pict>
+              <v:shape w14:anchorId="7539CA3F" id="Cuadro de texto 29" o:spid="_x0000_s1032" type="#_x0000_t202" style="position:absolute;left:0;text-align:left;margin-left:7.65pt;margin-top:351.1pt;width:426.6pt;height:.05pt;z-index:251700224;visibility:visible;mso-wrap-style:square;mso-wrap-distance-left:9pt;mso-wrap-distance-top:0;mso-wrap-distance-right:9pt;mso-wrap-distance-bottom:0;mso-position-horizontal:absolute;mso-position-horizontal-relative:text;mso-position-vertical:absolute;mso-position-vertical-relative:text;v-text-anchor:top" o:gfxdata="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" stroked="f">
+                <v:textbox style="mso-fit-shape-to-text:t" inset="0,0,0,0">
+                  <w:txbxContent>
+                    <w:p>
+                      <w:pPr>
+                        <w:pStyle w:val="Descripcin"/>
+                        <w:rPr>
+                          <w:noProof/>
+                        </w:rPr>
+                      </w:pPr>
+                      <w:r>
+                        <w:t xml:space="preserve">Figura </w:t>
+                      </w:r>
+                      <w:fldSimple w:instr=" SEQ Figura \* ARABIC ">
+                        <w:r>
+                          <w:rPr>
+                            <w:noProof/>
+                          </w:rPr>
+                          <w:t>3</w:t>
+                        </w:r>
+                      </w:fldSimple>
+                      <w:r>
+                        <w:t>. Modelo de datos</w:t>
+                      </w:r>
+                    </w:p>
+                  </w:txbxContent>
+                </v:textbox>
+                <w10:wrap type="topAndBottom"/>
+              </v:shape>
+            </w:pict>
+          </mc:Fallback>
+        </mc:AlternateContent>
+      </w:r>
+      <w:r>
+        <w:rPr>
+          <w:noProof/>
+        </w:rPr>
+        <w:drawing>
+          <wp:anchor distT="0" distB="0" distL="114300" distR="114300" simplePos="0" relativeHeight="251695104" behindDoc="0" locked="0" layoutInCell="1" allowOverlap="1" wp14:anchorId="70415273" wp14:editId="62B8E8F8">
+            <wp:simplePos x="0" y="0"/>
+            <wp:positionH relativeFrom="margin">
+              <wp:align>center</wp:align>
+            </wp:positionH>
+            <wp:positionV relativeFrom="margin">
+              <wp:posOffset>815340</wp:posOffset>
+            </wp:positionV>
+            <wp:extent cx="5417820" cy="3854634"/>
+            <wp:effectExtent l="0" t="0" r="0" b="0"/>
+            <wp:wrapTopAndBottom/>
+            <wp:docPr id="17" name="Imagen 17"/>
+            <wp:cNvGraphicFramePr>
+              <a:graphicFrameLocks xmlns:a="http://schemas.openxmlformats.org/drawingml/2006/main" noChangeAspect="1"/>
+            </wp:cNvGraphicFramePr>
+            <a:graphic xmlns:a="http://schemas.openxmlformats.org/drawingml/2006/main">
+              <a:graphicData uri="http://schemas.openxmlformats.org/drawingml/2006/picture">
+                <pic:pic xmlns:pic="http://schemas.openxmlformats.org/drawingml/2006/picture">
+                  <pic:nvPicPr>
+                    <pic:cNvPr id="1" name=""/>
+                    <pic:cNvPicPr/>
+                  </pic:nvPicPr>
+                  <pic:blipFill>
+                    <a:blip r:embed="rId12">
+                      <a:extLst>
+                        <a:ext uri="{28A0092B-C50C-407E-A947-70E740481C1C}">
+                          <a14:useLocalDpi xmlns:a14="http://schemas.microsoft.com/office/drawing/2010/main" val="0"/>
+                        </a:ext>
+                      </a:extLst>
+                    </a:blip>
+                    <a:stretch>
+                      <a:fillRect/>
+                    </a:stretch>
+                  </pic:blipFill>
+                  <pic:spPr>
+                    <a:xfrm>
+                      <a:off x="0" y="0"/>
+                      <a:ext cx="5417820" cy="3854634"/>
+                    </a:xfrm>
+                    <a:prstGeom prst="rect">
+                      <a:avLst/>
+                    </a:prstGeom>
+                  </pic:spPr>
+                </pic:pic>
+              </a:graphicData>
+            </a:graphic>
+          </wp:anchor>
+        </w:drawing>
+      </w:r>
+      <w:r>
+        <w:rPr>
+          <w:rFonts w:ascii="Arial" w:hAnsi="Arial" w:cs="Arial"/>
+          <w:sz w:val="24"/>
+          <w:szCs w:val="24"/>
+        </w:rPr>
+        <w:t>En la siguiente Figura se muestra el modelo de datos diseñado para la creación de la base de datos del juego UNO.</w:t>
+      </w:r>
+    </w:p>
+    <w:p>
+      <w:pPr>
+        <w:jc w:val="both"/>
+        <w:rPr>
+          <w:rFonts w:ascii="Arial" w:hAnsi="Arial" w:cs="Arial"/>
+          <w:sz w:val="24"/>
+          <w:szCs w:val="24"/>
+        </w:rPr>
+      </w:pPr>
+    </w:p>
+    <w:p>
+      <w:pPr>
+        <w:jc w:val="both"/>
+        <w:rPr>
+          <w:rFonts w:ascii="Arial" w:hAnsi="Arial" w:cs="Arial"/>
+          <w:sz w:val="24"/>
+          <w:szCs w:val="24"/>
+        </w:rPr>
+      </w:pPr>
+      <w:r>
+        <w:rPr>
+          <w:rFonts w:ascii="Arial" w:hAnsi="Arial" w:cs="Arial"/>
+          <w:sz w:val="24"/>
+          <w:szCs w:val="24"/>
+        </w:rPr>
+        <w:t>Como se mostró en la Figura anterior, solo se mantendrán la información de los jugadores.</w:t>
+      </w:r>
+    </w:p>
+    <w:p>
+      <w:pPr>
+        <w:rPr>
+          <w:rFonts w:asciiTheme="majorHAnsi" w:eastAsiaTheme="majorEastAsia" w:hAnsiTheme="majorHAnsi" w:cstheme="majorBidi"/>
+          <w:b/>
+          <w:bCs/>
+          <w:sz w:val="32"/>
+          <w:szCs w:val="32"/>
+        </w:rPr>
+      </w:pPr>
+      <w:r>
+        <w:rPr>
+          <w:b/>
+          <w:bCs/>
+        </w:rPr>
+        <w:br w:type="page"/>
+      </w:r>
+    </w:p>
+    <w:p>
+      <w:pPr>
+        <w:pStyle w:val="Ttulo1"/>
+        <w:rPr>
+          <w:b/>
+          <w:bCs/>
+          <w:color w:val="auto"/>
+        </w:rPr>
+      </w:pPr>
+      <w:bookmarkStart w:id="5" w:name="_Toc57232745"/>
       <w:r>
         <w:rPr>
           <w:b/>
@@ -7982,7 +8523,7 @@
         <w:lastRenderedPageBreak/>
         <w:t>Prototipos</w:t>
       </w:r>
-      <w:bookmarkEnd w:id="3"/>
+      <w:bookmarkEnd w:id="5"/>
     </w:p>
     <w:p>
       <w:pPr>
@@ -8065,14 +8606,27 @@
                             <w:r>
                               <w:t xml:space="preserve">Figura </w:t>
                             </w:r>
-                            <w:fldSimple w:instr=" SEQ Figura \* ARABIC ">
-                              <w:r>
-                                <w:rPr>
-                                  <w:noProof/>
-                                </w:rPr>
-                                <w:t>2</w:t>
-                              </w:r>
-                            </w:fldSimple>
+                            <w:r>
+                              <w:fldChar w:fldCharType="begin"/>
+                            </w:r>
+                            <w:r>
+                              <w:instrText xml:space="preserve"> SEQ Figura \* ARABIC </w:instrText>
+                            </w:r>
+                            <w:r>
+                              <w:fldChar w:fldCharType="separate"/>
+                            </w:r>
+                            <w:r>
+                              <w:rPr>
+                                <w:noProof/>
+                              </w:rPr>
+                              <w:t>4</w:t>
+                            </w:r>
+                            <w:r>
+                              <w:rPr>
+                                <w:noProof/>
+                              </w:rPr>
+                              <w:fldChar w:fldCharType="end"/>
+                            </w:r>
                             <w:r>
                               <w:t>. Ventana "Registrar cuenta"</w:t>
                             </w:r>
@@ -8093,7 +8647,7 @@
           </mc:Choice>
           <mc:Fallback>
             <w:pict>
-              <v:shape w14:anchorId="55A2493B" id="Cuadro de texto 6" o:spid="_x0000_s1031" type="#_x0000_t202" style="position:absolute;left:0;text-align:left;margin-left:99.95pt;margin-top:310.7pt;width:242pt;height:.05pt;z-index:251666432;visibility:visible;mso-wrap-style:square;mso-wrap-distance-left:9pt;mso-wrap-distance-top:0;mso-wrap-distance-right:9pt;mso-wrap-distance-bottom:0;mso-position-horizontal:absolute;mso-position-horizontal-relative:text;mso-position-vertical:absolute;mso-position-vertical-relative:text;v-text-anchor:top" o:gfxdata="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" stroked="f">
+              <v:shape w14:anchorId="55A2493B" id="Cuadro de texto 6" o:spid="_x0000_s1033" type="#_x0000_t202" style="position:absolute;left:0;text-align:left;margin-left:99.95pt;margin-top:310.7pt;width:242pt;height:.05pt;z-index:251666432;visibility:visible;mso-wrap-style:square;mso-wrap-distance-left:9pt;mso-wrap-distance-top:0;mso-wrap-distance-right:9pt;mso-wrap-distance-bottom:0;mso-position-horizontal:absolute;mso-position-horizontal-relative:text;mso-position-vertical:absolute;mso-position-vertical-relative:text;v-text-anchor:top" o:gfxdata="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" stroked="f">
                 <v:textbox style="mso-fit-shape-to-text:t" inset="0,0,0,0">
                   <w:txbxContent>
                     <w:p>
@@ -8106,14 +8660,27 @@
                       <w:r>
                         <w:t xml:space="preserve">Figura </w:t>
                       </w:r>
-                      <w:fldSimple w:instr=" SEQ Figura \* ARABIC ">
-                        <w:r>
-                          <w:rPr>
-                            <w:noProof/>
-                          </w:rPr>
-                          <w:t>2</w:t>
-                        </w:r>
-                      </w:fldSimple>
+                      <w:r>
+                        <w:fldChar w:fldCharType="begin"/>
+                      </w:r>
+                      <w:r>
+                        <w:instrText xml:space="preserve"> SEQ Figura \* ARABIC </w:instrText>
+                      </w:r>
+                      <w:r>
+                        <w:fldChar w:fldCharType="separate"/>
+                      </w:r>
+                      <w:r>
+                        <w:rPr>
+                          <w:noProof/>
+                        </w:rPr>
+                        <w:t>4</w:t>
+                      </w:r>
+                      <w:r>
+                        <w:rPr>
+                          <w:noProof/>
+                        </w:rPr>
+                        <w:fldChar w:fldCharType="end"/>
+                      </w:r>
                       <w:r>
                         <w:t>. Ventana "Registrar cuenta"</w:t>
                       </w:r>
@@ -8159,7 +8726,7 @@
                     </pic:cNvPicPr>
                   </pic:nvPicPr>
                   <pic:blipFill>
-                    <a:blip r:embed="rId12">
+                    <a:blip r:embed="rId13">
                       <a:extLst>
                         <a:ext uri="{28A0092B-C50C-407E-A947-70E740481C1C}">
                           <a14:useLocalDpi xmlns:a14="http://schemas.microsoft.com/office/drawing/2010/main" val="0"/>
@@ -8290,14 +8857,27 @@
                             <w:r>
                               <w:t xml:space="preserve">Figura </w:t>
                             </w:r>
-                            <w:fldSimple w:instr=" SEQ Figura \* ARABIC ">
-                              <w:r>
-                                <w:rPr>
-                                  <w:noProof/>
-                                </w:rPr>
-                                <w:t>3</w:t>
-                              </w:r>
-                            </w:fldSimple>
+                            <w:r>
+                              <w:fldChar w:fldCharType="begin"/>
+                            </w:r>
+                            <w:r>
+                              <w:instrText xml:space="preserve"> SEQ Figura \* ARABIC </w:instrText>
+                            </w:r>
+                            <w:r>
+                              <w:fldChar w:fldCharType="separate"/>
+                            </w:r>
+                            <w:r>
+                              <w:rPr>
+                                <w:noProof/>
+                              </w:rPr>
+                              <w:t>5</w:t>
+                            </w:r>
+                            <w:r>
+                              <w:rPr>
+                                <w:noProof/>
+                              </w:rPr>
+                              <w:fldChar w:fldCharType="end"/>
+                            </w:r>
                             <w:r>
                               <w:t>. Ventana "Registro en espera"</w:t>
                             </w:r>
@@ -8318,7 +8898,7 @@
           </mc:Choice>
           <mc:Fallback>
             <w:pict>
-              <v:shape w14:anchorId="77CAFF9D" id="Cuadro de texto 9" o:spid="_x0000_s1032" type="#_x0000_t202" style="position:absolute;left:0;text-align:left;margin-left:0;margin-top:305.35pt;width:242.75pt;height:.05pt;z-index:251670528;visibility:visible;mso-wrap-style:square;mso-wrap-distance-left:9pt;mso-wrap-distance-top:0;mso-wrap-distance-right:9pt;mso-wrap-distance-bottom:0;mso-position-horizontal:center;mso-position-horizontal-relative:margin;mso-position-vertical:absolute;mso-position-vertical-relative:text;v-text-anchor:top" o:gfxdata="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" stroked="f">
+              <v:shape w14:anchorId="77CAFF9D" id="Cuadro de texto 9" o:spid="_x0000_s1034" type="#_x0000_t202" style="position:absolute;left:0;text-align:left;margin-left:0;margin-top:305.35pt;width:242.75pt;height:.05pt;z-index:251670528;visibility:visible;mso-wrap-style:square;mso-wrap-distance-left:9pt;mso-wrap-distance-top:0;mso-wrap-distance-right:9pt;mso-wrap-distance-bottom:0;mso-position-horizontal:center;mso-position-horizontal-relative:margin;mso-position-vertical:absolute;mso-position-vertical-relative:text;v-text-anchor:top" o:gfxdata="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" stroked="f">
                 <v:textbox style="mso-fit-shape-to-text:t" inset="0,0,0,0">
                   <w:txbxContent>
                     <w:p>
@@ -8334,14 +8914,27 @@
                       <w:r>
                         <w:t xml:space="preserve">Figura </w:t>
                       </w:r>
-                      <w:fldSimple w:instr=" SEQ Figura \* ARABIC ">
-                        <w:r>
-                          <w:rPr>
-                            <w:noProof/>
-                          </w:rPr>
-                          <w:t>3</w:t>
-                        </w:r>
-                      </w:fldSimple>
+                      <w:r>
+                        <w:fldChar w:fldCharType="begin"/>
+                      </w:r>
+                      <w:r>
+                        <w:instrText xml:space="preserve"> SEQ Figura \* ARABIC </w:instrText>
+                      </w:r>
+                      <w:r>
+                        <w:fldChar w:fldCharType="separate"/>
+                      </w:r>
+                      <w:r>
+                        <w:rPr>
+                          <w:noProof/>
+                        </w:rPr>
+                        <w:t>5</w:t>
+                      </w:r>
+                      <w:r>
+                        <w:rPr>
+                          <w:noProof/>
+                        </w:rPr>
+                        <w:fldChar w:fldCharType="end"/>
+                      </w:r>
                       <w:r>
                         <w:t>. Ventana "Registro en espera"</w:t>
                       </w:r>
@@ -8387,7 +8980,7 @@
                     </pic:cNvPicPr>
                   </pic:nvPicPr>
                   <pic:blipFill>
-                    <a:blip r:embed="rId13">
+                    <a:blip r:embed="rId14">
                       <a:extLst>
                         <a:ext uri="{28A0092B-C50C-407E-A947-70E740481C1C}">
                           <a14:useLocalDpi xmlns:a14="http://schemas.microsoft.com/office/drawing/2010/main" val="0"/>
@@ -8510,14 +9103,27 @@
                             <w:r>
                               <w:t xml:space="preserve">Figura </w:t>
                             </w:r>
-                            <w:fldSimple w:instr=" SEQ Figura \* ARABIC ">
-                              <w:r>
-                                <w:rPr>
-                                  <w:noProof/>
-                                </w:rPr>
-                                <w:t>4</w:t>
-                              </w:r>
-                            </w:fldSimple>
+                            <w:r>
+                              <w:fldChar w:fldCharType="begin"/>
+                            </w:r>
+                            <w:r>
+                              <w:instrText xml:space="preserve"> SEQ Figura \* ARABIC </w:instrText>
+                            </w:r>
+                            <w:r>
+                              <w:fldChar w:fldCharType="separate"/>
+                            </w:r>
+                            <w:r>
+                              <w:rPr>
+                                <w:noProof/>
+                              </w:rPr>
+                              <w:t>6</w:t>
+                            </w:r>
+                            <w:r>
+                              <w:rPr>
+                                <w:noProof/>
+                              </w:rPr>
+                              <w:fldChar w:fldCharType="end"/>
+                            </w:r>
                             <w:r>
                               <w:t>. Ventana "Inicio"</w:t>
                             </w:r>
@@ -8538,7 +9144,7 @@
           </mc:Choice>
           <mc:Fallback>
             <w:pict>
-              <v:shape w14:anchorId="48319A8C" id="Cuadro de texto 10" o:spid="_x0000_s1033" type="#_x0000_t202" style="position:absolute;left:0;text-align:left;margin-left:3.45pt;margin-top:604.25pt;width:453.5pt;height:.05pt;z-index:251672576;visibility:visible;mso-wrap-style:square;mso-wrap-distance-left:9pt;mso-wrap-distance-top:0;mso-wrap-distance-right:9pt;mso-wrap-distance-bottom:0;mso-position-horizontal:absolute;mso-position-horizontal-relative:text;mso-position-vertical:absolute;mso-position-vertical-relative:text;v-text-anchor:top" o:gfxdata="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" stroked="f">
+              <v:shape w14:anchorId="48319A8C" id="Cuadro de texto 10" o:spid="_x0000_s1035" type="#_x0000_t202" style="position:absolute;left:0;text-align:left;margin-left:3.45pt;margin-top:604.25pt;width:453.5pt;height:.05pt;z-index:251672576;visibility:visible;mso-wrap-style:square;mso-wrap-distance-left:9pt;mso-wrap-distance-top:0;mso-wrap-distance-right:9pt;mso-wrap-distance-bottom:0;mso-position-horizontal:absolute;mso-position-horizontal-relative:text;mso-position-vertical:absolute;mso-position-vertical-relative:text;v-text-anchor:top" o:gfxdata="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" stroked="f">
                 <v:textbox style="mso-fit-shape-to-text:t" inset="0,0,0,0">
                   <w:txbxContent>
                     <w:p>
@@ -8554,14 +9160,27 @@
                       <w:r>
                         <w:t xml:space="preserve">Figura </w:t>
                       </w:r>
-                      <w:fldSimple w:instr=" SEQ Figura \* ARABIC ">
-                        <w:r>
-                          <w:rPr>
-                            <w:noProof/>
-                          </w:rPr>
-                          <w:t>4</w:t>
-                        </w:r>
-                      </w:fldSimple>
+                      <w:r>
+                        <w:fldChar w:fldCharType="begin"/>
+                      </w:r>
+                      <w:r>
+                        <w:instrText xml:space="preserve"> SEQ Figura \* ARABIC </w:instrText>
+                      </w:r>
+                      <w:r>
+                        <w:fldChar w:fldCharType="separate"/>
+                      </w:r>
+                      <w:r>
+                        <w:rPr>
+                          <w:noProof/>
+                        </w:rPr>
+                        <w:t>6</w:t>
+                      </w:r>
+                      <w:r>
+                        <w:rPr>
+                          <w:noProof/>
+                        </w:rPr>
+                        <w:fldChar w:fldCharType="end"/>
+                      </w:r>
                       <w:r>
                         <w:t>. Ventana "Inicio"</w:t>
                       </w:r>
@@ -8607,7 +9226,7 @@
                     </pic:cNvPicPr>
                   </pic:nvPicPr>
                   <pic:blipFill>
-                    <a:blip r:embed="rId14">
+                    <a:blip r:embed="rId15">
                       <a:extLst>
                         <a:ext uri="{28A0092B-C50C-407E-A947-70E740481C1C}">
                           <a14:useLocalDpi xmlns:a14="http://schemas.microsoft.com/office/drawing/2010/main" val="0"/>
@@ -8713,14 +9332,27 @@
                             <w:r>
                               <w:t xml:space="preserve">Figura </w:t>
                             </w:r>
-                            <w:fldSimple w:instr=" SEQ Figura \* ARABIC ">
-                              <w:r>
-                                <w:rPr>
-                                  <w:noProof/>
-                                </w:rPr>
-                                <w:t>5</w:t>
-                              </w:r>
-                            </w:fldSimple>
+                            <w:r>
+                              <w:fldChar w:fldCharType="begin"/>
+                            </w:r>
+                            <w:r>
+                              <w:instrText xml:space="preserve"> SEQ Figura \* ARABIC </w:instrText>
+                            </w:r>
+                            <w:r>
+                              <w:fldChar w:fldCharType="separate"/>
+                            </w:r>
+                            <w:r>
+                              <w:rPr>
+                                <w:noProof/>
+                              </w:rPr>
+                              <w:t>7</w:t>
+                            </w:r>
+                            <w:r>
+                              <w:rPr>
+                                <w:noProof/>
+                              </w:rPr>
+                              <w:fldChar w:fldCharType="end"/>
+                            </w:r>
                             <w:r>
                               <w:t>. Ventana "Verificar códi</w:t>
                             </w:r>
@@ -8747,7 +9379,7 @@
           </mc:Choice>
           <mc:Fallback>
             <w:pict>
-              <v:shape w14:anchorId="133B50D0" id="Cuadro de texto 14" o:spid="_x0000_s1034" type="#_x0000_t202" style="position:absolute;left:0;text-align:left;margin-left:99.45pt;margin-top:307.05pt;width:242.75pt;height:.05pt;z-index:251675648;visibility:visible;mso-wrap-style:square;mso-wrap-distance-left:9pt;mso-wrap-distance-top:0;mso-wrap-distance-right:9pt;mso-wrap-distance-bottom:0;mso-position-horizontal:absolute;mso-position-horizontal-relative:text;mso-position-vertical:absolute;mso-position-vertical-relative:text;v-text-anchor:top" o:gfxdata="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" stroked="f">
+              <v:shape w14:anchorId="133B50D0" id="Cuadro de texto 14" o:spid="_x0000_s1036" type="#_x0000_t202" style="position:absolute;left:0;text-align:left;margin-left:99.45pt;margin-top:307.05pt;width:242.75pt;height:.05pt;z-index:251675648;visibility:visible;mso-wrap-style:square;mso-wrap-distance-left:9pt;mso-wrap-distance-top:0;mso-wrap-distance-right:9pt;mso-wrap-distance-bottom:0;mso-position-horizontal:absolute;mso-position-horizontal-relative:text;mso-position-vertical:absolute;mso-position-vertical-relative:text;v-text-anchor:top" o:gfxdata="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" stroked="f">
                 <v:textbox style="mso-fit-shape-to-text:t" inset="0,0,0,0">
                   <w:txbxContent>
                     <w:p>
@@ -8763,14 +9395,27 @@
                       <w:r>
                         <w:t xml:space="preserve">Figura </w:t>
                       </w:r>
-                      <w:fldSimple w:instr=" SEQ Figura \* ARABIC ">
-                        <w:r>
-                          <w:rPr>
-                            <w:noProof/>
-                          </w:rPr>
-                          <w:t>5</w:t>
-                        </w:r>
-                      </w:fldSimple>
+                      <w:r>
+                        <w:fldChar w:fldCharType="begin"/>
+                      </w:r>
+                      <w:r>
+                        <w:instrText xml:space="preserve"> SEQ Figura \* ARABIC </w:instrText>
+                      </w:r>
+                      <w:r>
+                        <w:fldChar w:fldCharType="separate"/>
+                      </w:r>
+                      <w:r>
+                        <w:rPr>
+                          <w:noProof/>
+                        </w:rPr>
+                        <w:t>7</w:t>
+                      </w:r>
+                      <w:r>
+                        <w:rPr>
+                          <w:noProof/>
+                        </w:rPr>
+                        <w:fldChar w:fldCharType="end"/>
+                      </w:r>
                       <w:r>
                         <w:t>. Ventana "Verificar códi</w:t>
                       </w:r>
@@ -8822,7 +9467,7 @@
                     </pic:cNvPicPr>
                   </pic:nvPicPr>
                   <pic:blipFill>
-                    <a:blip r:embed="rId15">
+                    <a:blip r:embed="rId16">
                       <a:extLst>
                         <a:ext uri="{28A0092B-C50C-407E-A947-70E740481C1C}">
                           <a14:useLocalDpi xmlns:a14="http://schemas.microsoft.com/office/drawing/2010/main" val="0"/>
@@ -8927,14 +9572,27 @@
                             <w:r>
                               <w:t xml:space="preserve">Figura </w:t>
                             </w:r>
-                            <w:fldSimple w:instr=" SEQ Figura \* ARABIC ">
-                              <w:r>
-                                <w:rPr>
-                                  <w:noProof/>
-                                </w:rPr>
-                                <w:t>6</w:t>
-                              </w:r>
-                            </w:fldSimple>
+                            <w:r>
+                              <w:fldChar w:fldCharType="begin"/>
+                            </w:r>
+                            <w:r>
+                              <w:instrText xml:space="preserve"> SEQ Figura \* ARABIC </w:instrText>
+                            </w:r>
+                            <w:r>
+                              <w:fldChar w:fldCharType="separate"/>
+                            </w:r>
+                            <w:r>
+                              <w:rPr>
+                                <w:noProof/>
+                              </w:rPr>
+                              <w:t>8</w:t>
+                            </w:r>
+                            <w:r>
+                              <w:rPr>
+                                <w:noProof/>
+                              </w:rPr>
+                              <w:fldChar w:fldCharType="end"/>
+                            </w:r>
                             <w:r>
                               <w:t>. Ventana "Recuperación cuenta"</w:t>
                             </w:r>
@@ -8955,7 +9613,7 @@
           </mc:Choice>
           <mc:Fallback>
             <w:pict>
-              <v:shape w14:anchorId="3F751160" id="Cuadro de texto 15" o:spid="_x0000_s1035" type="#_x0000_t202" style="position:absolute;left:0;text-align:left;margin-left:0;margin-top:606.15pt;width:242.75pt;height:.05pt;z-index:251678720;visibility:visible;mso-wrap-style:square;mso-wrap-distance-left:9pt;mso-wrap-distance-top:0;mso-wrap-distance-right:9pt;mso-wrap-distance-bottom:0;mso-position-horizontal:center;mso-position-horizontal-relative:margin;mso-position-vertical:absolute;mso-position-vertical-relative:text;v-text-anchor:top" o:gfxdata="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" stroked="f">
+              <v:shape w14:anchorId="3F751160" id="Cuadro de texto 15" o:spid="_x0000_s1037" type="#_x0000_t202" style="position:absolute;left:0;text-align:left;margin-left:0;margin-top:606.15pt;width:242.75pt;height:.05pt;z-index:251678720;visibility:visible;mso-wrap-style:square;mso-wrap-distance-left:9pt;mso-wrap-distance-top:0;mso-wrap-distance-right:9pt;mso-wrap-distance-bottom:0;mso-position-horizontal:center;mso-position-horizontal-relative:margin;mso-position-vertical:absolute;mso-position-vertical-relative:text;v-text-anchor:top" o:gfxdata="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" stroked="f">
                 <v:textbox style="mso-fit-shape-to-text:t" inset="0,0,0,0">
                   <w:txbxContent>
                     <w:p>
@@ -8971,14 +9629,27 @@
                       <w:r>
                         <w:t xml:space="preserve">Figura </w:t>
                       </w:r>
-                      <w:fldSimple w:instr=" SEQ Figura \* ARABIC ">
-                        <w:r>
-                          <w:rPr>
-                            <w:noProof/>
-                          </w:rPr>
-                          <w:t>6</w:t>
-                        </w:r>
-                      </w:fldSimple>
+                      <w:r>
+                        <w:fldChar w:fldCharType="begin"/>
+                      </w:r>
+                      <w:r>
+                        <w:instrText xml:space="preserve"> SEQ Figura \* ARABIC </w:instrText>
+                      </w:r>
+                      <w:r>
+                        <w:fldChar w:fldCharType="separate"/>
+                      </w:r>
+                      <w:r>
+                        <w:rPr>
+                          <w:noProof/>
+                        </w:rPr>
+                        <w:t>8</w:t>
+                      </w:r>
+                      <w:r>
+                        <w:rPr>
+                          <w:noProof/>
+                        </w:rPr>
+                        <w:fldChar w:fldCharType="end"/>
+                      </w:r>
                       <w:r>
                         <w:t>. Ventana "Recuperación cuenta"</w:t>
                       </w:r>
@@ -9024,7 +9695,7 @@
                     </pic:cNvPicPr>
                   </pic:nvPicPr>
                   <pic:blipFill>
-                    <a:blip r:embed="rId16">
+                    <a:blip r:embed="rId17">
                       <a:extLst>
                         <a:ext uri="{28A0092B-C50C-407E-A947-70E740481C1C}">
                           <a14:useLocalDpi xmlns:a14="http://schemas.microsoft.com/office/drawing/2010/main" val="0"/>
@@ -9159,14 +9830,27 @@
                             <w:r>
                               <w:t xml:space="preserve">Figura </w:t>
                             </w:r>
-                            <w:fldSimple w:instr=" SEQ Figura \* ARABIC ">
-                              <w:r>
-                                <w:rPr>
-                                  <w:noProof/>
-                                </w:rPr>
-                                <w:t>7</w:t>
-                              </w:r>
-                            </w:fldSimple>
+                            <w:r>
+                              <w:fldChar w:fldCharType="begin"/>
+                            </w:r>
+                            <w:r>
+                              <w:instrText xml:space="preserve"> SEQ Figura \* ARABIC </w:instrText>
+                            </w:r>
+                            <w:r>
+                              <w:fldChar w:fldCharType="separate"/>
+                            </w:r>
+                            <w:r>
+                              <w:rPr>
+                                <w:noProof/>
+                              </w:rPr>
+                              <w:t>9</w:t>
+                            </w:r>
+                            <w:r>
+                              <w:rPr>
+                                <w:noProof/>
+                              </w:rPr>
+                              <w:fldChar w:fldCharType="end"/>
+                            </w:r>
                             <w:r>
                               <w:t>. Ventana "Sala actual"</w:t>
                             </w:r>
@@ -9187,7 +9871,7 @@
           </mc:Choice>
           <mc:Fallback>
             <w:pict>
-              <v:shape w14:anchorId="2903500D" id="Cuadro de texto 20" o:spid="_x0000_s1036" type="#_x0000_t202" style="position:absolute;left:0;text-align:left;margin-left:-.3pt;margin-top:604.25pt;width:441.9pt;height:.05pt;z-index:251684864;visibility:visible;mso-wrap-style:square;mso-wrap-distance-left:9pt;mso-wrap-distance-top:0;mso-wrap-distance-right:9pt;mso-wrap-distance-bottom:0;mso-position-horizontal:absolute;mso-position-horizontal-relative:text;mso-position-vertical:absolute;mso-position-vertical-relative:text;v-text-anchor:top" o:gfxdata="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" stroked="f">
+              <v:shape w14:anchorId="2903500D" id="Cuadro de texto 20" o:spid="_x0000_s1038" type="#_x0000_t202" style="position:absolute;left:0;text-align:left;margin-left:-.3pt;margin-top:604.25pt;width:441.9pt;height:.05pt;z-index:251684864;visibility:visible;mso-wrap-style:square;mso-wrap-distance-left:9pt;mso-wrap-distance-top:0;mso-wrap-distance-right:9pt;mso-wrap-distance-bottom:0;mso-position-horizontal:absolute;mso-position-horizontal-relative:text;mso-position-vertical:absolute;mso-position-vertical-relative:text;v-text-anchor:top" o:gfxdata="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" stroked="f">
                 <v:textbox style="mso-fit-shape-to-text:t" inset="0,0,0,0">
                   <w:txbxContent>
                     <w:p>
@@ -9203,14 +9887,27 @@
                       <w:r>
                         <w:t xml:space="preserve">Figura </w:t>
                       </w:r>
-                      <w:fldSimple w:instr=" SEQ Figura \* ARABIC ">
-                        <w:r>
-                          <w:rPr>
-                            <w:noProof/>
-                          </w:rPr>
-                          <w:t>7</w:t>
-                        </w:r>
-                      </w:fldSimple>
+                      <w:r>
+                        <w:fldChar w:fldCharType="begin"/>
+                      </w:r>
+                      <w:r>
+                        <w:instrText xml:space="preserve"> SEQ Figura \* ARABIC </w:instrText>
+                      </w:r>
+                      <w:r>
+                        <w:fldChar w:fldCharType="separate"/>
+                      </w:r>
+                      <w:r>
+                        <w:rPr>
+                          <w:noProof/>
+                        </w:rPr>
+                        <w:t>9</w:t>
+                      </w:r>
+                      <w:r>
+                        <w:rPr>
+                          <w:noProof/>
+                        </w:rPr>
+                        <w:fldChar w:fldCharType="end"/>
+                      </w:r>
                       <w:r>
                         <w:t>. Ventana "Sala actual"</w:t>
                       </w:r>
@@ -9256,7 +9953,7 @@
                     </pic:cNvPicPr>
                   </pic:nvPicPr>
                   <pic:blipFill>
-                    <a:blip r:embed="rId17">
+                    <a:blip r:embed="rId18">
                       <a:extLst>
                         <a:ext uri="{28A0092B-C50C-407E-A947-70E740481C1C}">
                           <a14:useLocalDpi xmlns:a14="http://schemas.microsoft.com/office/drawing/2010/main" val="0"/>
@@ -9341,14 +10038,27 @@
                             <w:r>
                               <w:t xml:space="preserve">Figura </w:t>
                             </w:r>
-                            <w:fldSimple w:instr=" SEQ Figura \* ARABIC ">
-                              <w:r>
-                                <w:rPr>
-                                  <w:noProof/>
-                                </w:rPr>
-                                <w:t>8</w:t>
-                              </w:r>
-                            </w:fldSimple>
+                            <w:r>
+                              <w:fldChar w:fldCharType="begin"/>
+                            </w:r>
+                            <w:r>
+                              <w:instrText xml:space="preserve"> SEQ Figura \* ARABIC </w:instrText>
+                            </w:r>
+                            <w:r>
+                              <w:fldChar w:fldCharType="separate"/>
+                            </w:r>
+                            <w:r>
+                              <w:rPr>
+                                <w:noProof/>
+                              </w:rPr>
+                              <w:t>10</w:t>
+                            </w:r>
+                            <w:r>
+                              <w:rPr>
+                                <w:noProof/>
+                              </w:rPr>
+                              <w:fldChar w:fldCharType="end"/>
+                            </w:r>
                             <w:r>
                               <w:t>. Ventana "Creación sala"</w:t>
                             </w:r>
@@ -9369,7 +10079,7 @@
           </mc:Choice>
           <mc:Fallback>
             <w:pict>
-              <v:shape w14:anchorId="6E1EF507" id="Cuadro de texto 19" o:spid="_x0000_s1037" type="#_x0000_t202" style="position:absolute;left:0;text-align:left;margin-left:102.25pt;margin-top:288.85pt;width:242.75pt;height:.05pt;z-index:251681792;visibility:visible;mso-wrap-style:square;mso-wrap-distance-left:9pt;mso-wrap-distance-top:0;mso-wrap-distance-right:9pt;mso-wrap-distance-bottom:0;mso-position-horizontal:absolute;mso-position-horizontal-relative:text;mso-position-vertical:absolute;mso-position-vertical-relative:text;v-text-anchor:top" o:gfxdata="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" stroked="f">
+              <v:shape w14:anchorId="6E1EF507" id="Cuadro de texto 19" o:spid="_x0000_s1039" type="#_x0000_t202" style="position:absolute;left:0;text-align:left;margin-left:102.25pt;margin-top:288.85pt;width:242.75pt;height:.05pt;z-index:251681792;visibility:visible;mso-wrap-style:square;mso-wrap-distance-left:9pt;mso-wrap-distance-top:0;mso-wrap-distance-right:9pt;mso-wrap-distance-bottom:0;mso-position-horizontal:absolute;mso-position-horizontal-relative:text;mso-position-vertical:absolute;mso-position-vertical-relative:text;v-text-anchor:top" o:gfxdata="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" stroked="f">
                 <v:textbox style="mso-fit-shape-to-text:t" inset="0,0,0,0">
                   <w:txbxContent>
                     <w:p>
@@ -9385,14 +10095,27 @@
                       <w:r>
                         <w:t xml:space="preserve">Figura </w:t>
                       </w:r>
-                      <w:fldSimple w:instr=" SEQ Figura \* ARABIC ">
-                        <w:r>
-                          <w:rPr>
-                            <w:noProof/>
-                          </w:rPr>
-                          <w:t>8</w:t>
-                        </w:r>
-                      </w:fldSimple>
+                      <w:r>
+                        <w:fldChar w:fldCharType="begin"/>
+                      </w:r>
+                      <w:r>
+                        <w:instrText xml:space="preserve"> SEQ Figura \* ARABIC </w:instrText>
+                      </w:r>
+                      <w:r>
+                        <w:fldChar w:fldCharType="separate"/>
+                      </w:r>
+                      <w:r>
+                        <w:rPr>
+                          <w:noProof/>
+                        </w:rPr>
+                        <w:t>10</w:t>
+                      </w:r>
+                      <w:r>
+                        <w:rPr>
+                          <w:noProof/>
+                        </w:rPr>
+                        <w:fldChar w:fldCharType="end"/>
+                      </w:r>
                       <w:r>
                         <w:t>. Ventana "Creación sala"</w:t>
                       </w:r>
@@ -9438,7 +10161,7 @@
                     </pic:cNvPicPr>
                   </pic:nvPicPr>
                   <pic:blipFill>
-                    <a:blip r:embed="rId18">
+                    <a:blip r:embed="rId19">
                       <a:extLst>
                         <a:ext uri="{28A0092B-C50C-407E-A947-70E740481C1C}">
                           <a14:useLocalDpi xmlns:a14="http://schemas.microsoft.com/office/drawing/2010/main" val="0"/>
@@ -9544,14 +10267,27 @@
                             <w:r>
                               <w:t xml:space="preserve">Figura </w:t>
                             </w:r>
-                            <w:fldSimple w:instr=" SEQ Figura \* ARABIC ">
-                              <w:r>
-                                <w:rPr>
-                                  <w:noProof/>
-                                </w:rPr>
-                                <w:t>9</w:t>
-                              </w:r>
-                            </w:fldSimple>
+                            <w:r>
+                              <w:fldChar w:fldCharType="begin"/>
+                            </w:r>
+                            <w:r>
+                              <w:instrText xml:space="preserve"> SEQ Figura \* ARABIC </w:instrText>
+                            </w:r>
+                            <w:r>
+                              <w:fldChar w:fldCharType="separate"/>
+                            </w:r>
+                            <w:r>
+                              <w:rPr>
+                                <w:noProof/>
+                              </w:rPr>
+                              <w:t>11</w:t>
+                            </w:r>
+                            <w:r>
+                              <w:rPr>
+                                <w:noProof/>
+                              </w:rPr>
+                              <w:fldChar w:fldCharType="end"/>
+                            </w:r>
                             <w:r>
                               <w:t>. Ventana "Unirse a sala"</w:t>
                             </w:r>
@@ -9572,7 +10308,7 @@
           </mc:Choice>
           <mc:Fallback>
             <w:pict>
-              <v:shape w14:anchorId="0D4F96C9" id="Cuadro de texto 22" o:spid="_x0000_s1038" type="#_x0000_t202" style="position:absolute;left:0;text-align:left;margin-left:108.95pt;margin-top:321.05pt;width:242.75pt;height:.05pt;z-index:251687936;visibility:visible;mso-wrap-style:square;mso-wrap-distance-left:9pt;mso-wrap-distance-top:0;mso-wrap-distance-right:9pt;mso-wrap-distance-bottom:0;mso-position-horizontal:absolute;mso-position-horizontal-relative:text;mso-position-vertical:absolute;mso-position-vertical-relative:text;v-text-anchor:top" o:gfxdata="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" stroked="f">
+              <v:shape w14:anchorId="0D4F96C9" id="Cuadro de texto 22" o:spid="_x0000_s1040" type="#_x0000_t202" style="position:absolute;left:0;text-align:left;margin-left:108.95pt;margin-top:321.05pt;width:242.75pt;height:.05pt;z-index:251687936;visibility:visible;mso-wrap-style:square;mso-wrap-distance-left:9pt;mso-wrap-distance-top:0;mso-wrap-distance-right:9pt;mso-wrap-distance-bottom:0;mso-position-horizontal:absolute;mso-position-horizontal-relative:text;mso-position-vertical:absolute;mso-position-vertical-relative:text;v-text-anchor:top" o:gfxdata="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" stroked="f">
                 <v:textbox style="mso-fit-shape-to-text:t" inset="0,0,0,0">
                   <w:txbxContent>
                     <w:p>
@@ -9588,14 +10324,27 @@
                       <w:r>
                         <w:t xml:space="preserve">Figura </w:t>
                       </w:r>
-                      <w:fldSimple w:instr=" SEQ Figura \* ARABIC ">
-                        <w:r>
-                          <w:rPr>
-                            <w:noProof/>
-                          </w:rPr>
-                          <w:t>9</w:t>
-                        </w:r>
-                      </w:fldSimple>
+                      <w:r>
+                        <w:fldChar w:fldCharType="begin"/>
+                      </w:r>
+                      <w:r>
+                        <w:instrText xml:space="preserve"> SEQ Figura \* ARABIC </w:instrText>
+                      </w:r>
+                      <w:r>
+                        <w:fldChar w:fldCharType="separate"/>
+                      </w:r>
+                      <w:r>
+                        <w:rPr>
+                          <w:noProof/>
+                        </w:rPr>
+                        <w:t>11</w:t>
+                      </w:r>
+                      <w:r>
+                        <w:rPr>
+                          <w:noProof/>
+                        </w:rPr>
+                        <w:fldChar w:fldCharType="end"/>
+                      </w:r>
                       <w:r>
                         <w:t>. Ventana "Unirse a sala"</w:t>
                       </w:r>
@@ -9641,7 +10390,7 @@
                     </pic:cNvPicPr>
                   </pic:nvPicPr>
                   <pic:blipFill>
-                    <a:blip r:embed="rId19">
+                    <a:blip r:embed="rId20">
                       <a:extLst>
                         <a:ext uri="{28A0092B-C50C-407E-A947-70E740481C1C}">
                           <a14:useLocalDpi xmlns:a14="http://schemas.microsoft.com/office/drawing/2010/main" val="0"/>
@@ -9755,14 +10504,27 @@
                             <w:r>
                               <w:t xml:space="preserve">Figura </w:t>
                             </w:r>
-                            <w:fldSimple w:instr=" SEQ Figura \* ARABIC ">
-                              <w:r>
-                                <w:rPr>
-                                  <w:noProof/>
-                                </w:rPr>
-                                <w:t>10</w:t>
-                              </w:r>
-                            </w:fldSimple>
+                            <w:r>
+                              <w:fldChar w:fldCharType="begin"/>
+                            </w:r>
+                            <w:r>
+                              <w:instrText xml:space="preserve"> SEQ Figura \* ARABIC </w:instrText>
+                            </w:r>
+                            <w:r>
+                              <w:fldChar w:fldCharType="separate"/>
+                            </w:r>
+                            <w:r>
+                              <w:rPr>
+                                <w:noProof/>
+                              </w:rPr>
+                              <w:t>12</w:t>
+                            </w:r>
+                            <w:r>
+                              <w:rPr>
+                                <w:noProof/>
+                              </w:rPr>
+                              <w:fldChar w:fldCharType="end"/>
+                            </w:r>
                             <w:r>
                               <w:t>. Ventana "Iniciar sesión"</w:t>
                             </w:r>
@@ -9783,7 +10545,7 @@
           </mc:Choice>
           <mc:Fallback>
             <w:pict>
-              <v:shape w14:anchorId="5BE5CC21" id="Cuadro de texto 24" o:spid="_x0000_s1039" type="#_x0000_t202" style="position:absolute;left:0;text-align:left;margin-left:117pt;margin-top:650.3pt;width:205.35pt;height:.05pt;z-index:251691008;visibility:visible;mso-wrap-style:square;mso-wrap-distance-left:9pt;mso-wrap-distance-top:0;mso-wrap-distance-right:9pt;mso-wrap-distance-bottom:0;mso-position-horizontal:absolute;mso-position-horizontal-relative:margin;mso-position-vertical:absolute;mso-position-vertical-relative:margin;v-text-anchor:top" o:gfxdata="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" stroked="f">
+              <v:shape w14:anchorId="5BE5CC21" id="Cuadro de texto 24" o:spid="_x0000_s1041" type="#_x0000_t202" style="position:absolute;left:0;text-align:left;margin-left:117pt;margin-top:650.3pt;width:205.35pt;height:.05pt;z-index:251691008;visibility:visible;mso-wrap-style:square;mso-wrap-distance-left:9pt;mso-wrap-distance-top:0;mso-wrap-distance-right:9pt;mso-wrap-distance-bottom:0;mso-position-horizontal:absolute;mso-position-horizontal-relative:margin;mso-position-vertical:absolute;mso-position-vertical-relative:margin;v-text-anchor:top" o:gfxdata="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" stroked="f">
                 <v:textbox style="mso-fit-shape-to-text:t" inset="0,0,0,0">
                   <w:txbxContent>
                     <w:p>
@@ -9799,14 +10561,27 @@
                       <w:r>
                         <w:t xml:space="preserve">Figura </w:t>
                       </w:r>
-                      <w:fldSimple w:instr=" SEQ Figura \* ARABIC ">
-                        <w:r>
-                          <w:rPr>
-                            <w:noProof/>
-                          </w:rPr>
-                          <w:t>10</w:t>
-                        </w:r>
-                      </w:fldSimple>
+                      <w:r>
+                        <w:fldChar w:fldCharType="begin"/>
+                      </w:r>
+                      <w:r>
+                        <w:instrText xml:space="preserve"> SEQ Figura \* ARABIC </w:instrText>
+                      </w:r>
+                      <w:r>
+                        <w:fldChar w:fldCharType="separate"/>
+                      </w:r>
+                      <w:r>
+                        <w:rPr>
+                          <w:noProof/>
+                        </w:rPr>
+                        <w:t>12</w:t>
+                      </w:r>
+                      <w:r>
+                        <w:rPr>
+                          <w:noProof/>
+                        </w:rPr>
+                        <w:fldChar w:fldCharType="end"/>
+                      </w:r>
                       <w:r>
                         <w:t>. Ventana "Iniciar sesión"</w:t>
                       </w:r>
@@ -9852,7 +10627,7 @@
                     </pic:cNvPicPr>
                   </pic:nvPicPr>
                   <pic:blipFill>
-                    <a:blip r:embed="rId20">
+                    <a:blip r:embed="rId21">
                       <a:extLst>
                         <a:ext uri="{28A0092B-C50C-407E-A947-70E740481C1C}">
                           <a14:useLocalDpi xmlns:a14="http://schemas.microsoft.com/office/drawing/2010/main" val="0"/>
@@ -9958,14 +10733,27 @@
                             <w:r>
                               <w:t xml:space="preserve">Figura </w:t>
                             </w:r>
-                            <w:fldSimple w:instr=" SEQ Figura \* ARABIC ">
-                              <w:r>
-                                <w:rPr>
-                                  <w:noProof/>
-                                </w:rPr>
-                                <w:t>11</w:t>
-                              </w:r>
-                            </w:fldSimple>
+                            <w:r>
+                              <w:fldChar w:fldCharType="begin"/>
+                            </w:r>
+                            <w:r>
+                              <w:instrText xml:space="preserve"> SEQ Figura \* ARABIC </w:instrText>
+                            </w:r>
+                            <w:r>
+                              <w:fldChar w:fldCharType="separate"/>
+                            </w:r>
+                            <w:r>
+                              <w:rPr>
+                                <w:noProof/>
+                              </w:rPr>
+                              <w:t>13</w:t>
+                            </w:r>
+                            <w:r>
+                              <w:rPr>
+                                <w:noProof/>
+                              </w:rPr>
+                              <w:fldChar w:fldCharType="end"/>
+                            </w:r>
                             <w:r>
                               <w:t>. Ventana "Perfil"</w:t>
                             </w:r>
@@ -9986,7 +10774,7 @@
           </mc:Choice>
           <mc:Fallback>
             <w:pict>
-              <v:shape w14:anchorId="05F556EE" id="Cuadro de texto 26" o:spid="_x0000_s1040" type="#_x0000_t202" style="position:absolute;left:0;text-align:left;margin-left:99.45pt;margin-top:313.75pt;width:242.75pt;height:.05pt;z-index:251694080;visibility:visible;mso-wrap-style:square;mso-wrap-distance-left:9pt;mso-wrap-distance-top:0;mso-wrap-distance-right:9pt;mso-wrap-distance-bottom:0;mso-position-horizontal:absolute;mso-position-horizontal-relative:text;mso-position-vertical:absolute;mso-position-vertical-relative:text;v-text-anchor:top" o:gfxdata="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" stroked="f">
+              <v:shape w14:anchorId="05F556EE" id="Cuadro de texto 26" o:spid="_x0000_s1042" type="#_x0000_t202" style="position:absolute;left:0;text-align:left;margin-left:99.45pt;margin-top:313.75pt;width:242.75pt;height:.05pt;z-index:251694080;visibility:visible;mso-wrap-style:square;mso-wrap-distance-left:9pt;mso-wrap-distance-top:0;mso-wrap-distance-right:9pt;mso-wrap-distance-bottom:0;mso-position-horizontal:absolute;mso-position-horizontal-relative:text;mso-position-vertical:absolute;mso-position-vertical-relative:text;v-text-anchor:top" o:gfxdata="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" stroked="f">
                 <v:textbox style="mso-fit-shape-to-text:t" inset="0,0,0,0">
                   <w:txbxContent>
                     <w:p>
@@ -10002,14 +10790,27 @@
                       <w:r>
                         <w:t xml:space="preserve">Figura </w:t>
                       </w:r>
-                      <w:fldSimple w:instr=" SEQ Figura \* ARABIC ">
-                        <w:r>
-                          <w:rPr>
-                            <w:noProof/>
-                          </w:rPr>
-                          <w:t>11</w:t>
-                        </w:r>
-                      </w:fldSimple>
+                      <w:r>
+                        <w:fldChar w:fldCharType="begin"/>
+                      </w:r>
+                      <w:r>
+                        <w:instrText xml:space="preserve"> SEQ Figura \* ARABIC </w:instrText>
+                      </w:r>
+                      <w:r>
+                        <w:fldChar w:fldCharType="separate"/>
+                      </w:r>
+                      <w:r>
+                        <w:rPr>
+                          <w:noProof/>
+                        </w:rPr>
+                        <w:t>13</w:t>
+                      </w:r>
+                      <w:r>
+                        <w:rPr>
+                          <w:noProof/>
+                        </w:rPr>
+                        <w:fldChar w:fldCharType="end"/>
+                      </w:r>
                       <w:r>
                         <w:t>. Ventana "Perfil"</w:t>
                       </w:r>
@@ -10055,7 +10856,7 @@
                     </pic:cNvPicPr>
                   </pic:nvPicPr>
                   <pic:blipFill>
-                    <a:blip r:embed="rId21">
+                    <a:blip r:embed="rId22">
                       <a:extLst>
                         <a:ext uri="{28A0092B-C50C-407E-A947-70E740481C1C}">
                           <a14:useLocalDpi xmlns:a14="http://schemas.microsoft.com/office/drawing/2010/main" val="0"/>
@@ -10108,8 +10909,8 @@
       </w:pPr>
     </w:p>
     <w:sectPr>
-      <w:footerReference w:type="default" r:id="rId22"/>
-      <w:footerReference w:type="first" r:id="rId23"/>
+      <w:footerReference w:type="default" r:id="rId23"/>
+      <w:footerReference w:type="first" r:id="rId24"/>
       <w:type w:val="continuous"/>
       <w:pgSz w:w="12240" w:h="15840"/>
       <w:pgMar w:top="1417" w:right="1701" w:bottom="1417" w:left="1701" w:header="708" w:footer="708" w:gutter="0"/>
@@ -10172,6 +10973,7 @@
         <w:docPartUnique/>
       </w:docPartObj>
     </w:sdtPr>
+    <w:sdtEndPr/>
     <w:sdtContent>
       <w:p>
         <w:pPr>
@@ -10217,6 +11019,7 @@
         <w:docPartUnique/>
       </w:docPartObj>
     </w:sdtPr>
+    <w:sdtEndPr/>
     <w:sdtContent>
       <w:p>
         <w:pPr>

</xml_diff>